<commit_message>
E complete: added panopto link to end of report
</commit_message>
<xml_diff>
--- a/docs/EQN1 Task 3.docx
+++ b/docs/EQN1 Task 3.docx
@@ -221,7 +221,7 @@
                 <w:kern w:val="0"/>
               </w:rPr>
               <w:drawing>
-                <wp:anchor distT="0" distB="0" distL="114300" distR="114300" simplePos="0" relativeHeight="251669504" behindDoc="1" locked="0" layoutInCell="1" allowOverlap="1" wp14:anchorId="129A7935" wp14:editId="714BF66F">
+                <wp:anchor distT="0" distB="0" distL="114300" distR="114300" simplePos="0" relativeHeight="251658240" behindDoc="1" locked="0" layoutInCell="1" allowOverlap="1" wp14:anchorId="129A7935" wp14:editId="714BF66F">
                   <wp:simplePos x="0" y="0"/>
                   <wp:positionH relativeFrom="column">
                     <wp:posOffset>-714375</wp:posOffset>
@@ -629,7 +629,7 @@
           <w:szCs w:val="22"/>
         </w:rPr>
       </w:pPr>
-      <w:bookmarkStart w:id="0" w:name="_Toc203234905"/>
+      <w:bookmarkStart w:id="0" w:name="_Toc203254245"/>
       <w:r>
         <w:rPr>
           <w:rStyle w:val="Hyperlink"/>
@@ -705,7 +705,7 @@
             </w:rPr>
             <w:fldChar w:fldCharType="separate"/>
           </w:r>
-          <w:hyperlink w:anchor="_Toc203234905" w:history="1">
+          <w:hyperlink w:anchor="_Toc203254245" w:history="1">
             <w:r>
               <w:rPr>
                 <w:rStyle w:val="Hyperlink"/>
@@ -732,7 +732,7 @@
                 <w:noProof/>
                 <w:webHidden/>
               </w:rPr>
-              <w:instrText xml:space="preserve"> PAGEREF _Toc203234905 \h </w:instrText>
+              <w:instrText xml:space="preserve"> PAGEREF _Toc203254245 \h </w:instrText>
             </w:r>
             <w:r>
               <w:rPr>
@@ -781,7 +781,7 @@
               <w14:ligatures w14:val="standardContextual"/>
             </w:rPr>
           </w:pPr>
-          <w:hyperlink w:anchor="_Toc203234906" w:history="1">
+          <w:hyperlink w:anchor="_Toc203254246" w:history="1">
             <w:r>
               <w:rPr>
                 <w:rStyle w:val="Hyperlink"/>
@@ -809,7 +809,7 @@
                 <w:noProof/>
                 <w:webHidden/>
               </w:rPr>
-              <w:instrText xml:space="preserve"> PAGEREF _Toc203234906 \h </w:instrText>
+              <w:instrText xml:space="preserve"> PAGEREF _Toc203254246 \h </w:instrText>
             </w:r>
             <w:r>
               <w:rPr>
@@ -829,7 +829,7 @@
                 <w:noProof/>
                 <w:webHidden/>
               </w:rPr>
-              <w:t>4</w:t>
+              <w:t>5</w:t>
             </w:r>
             <w:r>
               <w:rPr>
@@ -858,7 +858,7 @@
               <w14:ligatures w14:val="standardContextual"/>
             </w:rPr>
           </w:pPr>
-          <w:hyperlink w:anchor="_Toc203234907" w:history="1">
+          <w:hyperlink w:anchor="_Toc203254247" w:history="1">
             <w:r>
               <w:rPr>
                 <w:rStyle w:val="Hyperlink"/>
@@ -885,7 +885,7 @@
                 <w:noProof/>
                 <w:webHidden/>
               </w:rPr>
-              <w:instrText xml:space="preserve"> PAGEREF _Toc203234907 \h </w:instrText>
+              <w:instrText xml:space="preserve"> PAGEREF _Toc203254247 \h </w:instrText>
             </w:r>
             <w:r>
               <w:rPr>
@@ -905,7 +905,7 @@
                 <w:noProof/>
                 <w:webHidden/>
               </w:rPr>
-              <w:t>4</w:t>
+              <w:t>5</w:t>
             </w:r>
             <w:r>
               <w:rPr>
@@ -934,7 +934,7 @@
               <w14:ligatures w14:val="standardContextual"/>
             </w:rPr>
           </w:pPr>
-          <w:hyperlink w:anchor="_Toc203234908" w:history="1">
+          <w:hyperlink w:anchor="_Toc203254248" w:history="1">
             <w:r>
               <w:rPr>
                 <w:rStyle w:val="Hyperlink"/>
@@ -961,7 +961,7 @@
                 <w:noProof/>
                 <w:webHidden/>
               </w:rPr>
-              <w:instrText xml:space="preserve"> PAGEREF _Toc203234908 \h </w:instrText>
+              <w:instrText xml:space="preserve"> PAGEREF _Toc203254248 \h </w:instrText>
             </w:r>
             <w:r>
               <w:rPr>
@@ -981,7 +981,7 @@
                 <w:noProof/>
                 <w:webHidden/>
               </w:rPr>
-              <w:t>4</w:t>
+              <w:t>5</w:t>
             </w:r>
             <w:r>
               <w:rPr>
@@ -1010,7 +1010,7 @@
               <w14:ligatures w14:val="standardContextual"/>
             </w:rPr>
           </w:pPr>
-          <w:hyperlink w:anchor="_Toc203234909" w:history="1">
+          <w:hyperlink w:anchor="_Toc203254249" w:history="1">
             <w:r>
               <w:rPr>
                 <w:rStyle w:val="Hyperlink"/>
@@ -1037,7 +1037,7 @@
                 <w:noProof/>
                 <w:webHidden/>
               </w:rPr>
-              <w:instrText xml:space="preserve"> PAGEREF _Toc203234909 \h </w:instrText>
+              <w:instrText xml:space="preserve"> PAGEREF _Toc203254249 \h </w:instrText>
             </w:r>
             <w:r>
               <w:rPr>
@@ -1057,7 +1057,7 @@
                 <w:noProof/>
                 <w:webHidden/>
               </w:rPr>
-              <w:t>5</w:t>
+              <w:t>6</w:t>
             </w:r>
             <w:r>
               <w:rPr>
@@ -1086,7 +1086,7 @@
               <w14:ligatures w14:val="standardContextual"/>
             </w:rPr>
           </w:pPr>
-          <w:hyperlink w:anchor="_Toc203234910" w:history="1">
+          <w:hyperlink w:anchor="_Toc203254250" w:history="1">
             <w:r>
               <w:rPr>
                 <w:rStyle w:val="Hyperlink"/>
@@ -1113,7 +1113,7 @@
                 <w:noProof/>
                 <w:webHidden/>
               </w:rPr>
-              <w:instrText xml:space="preserve"> PAGEREF _Toc203234910 \h </w:instrText>
+              <w:instrText xml:space="preserve"> PAGEREF _Toc203254250 \h </w:instrText>
             </w:r>
             <w:r>
               <w:rPr>
@@ -1133,7 +1133,7 @@
                 <w:noProof/>
                 <w:webHidden/>
               </w:rPr>
-              <w:t>5</w:t>
+              <w:t>6</w:t>
             </w:r>
             <w:r>
               <w:rPr>
@@ -1162,7 +1162,7 @@
               <w14:ligatures w14:val="standardContextual"/>
             </w:rPr>
           </w:pPr>
-          <w:hyperlink w:anchor="_Toc203234911" w:history="1">
+          <w:hyperlink w:anchor="_Toc203254251" w:history="1">
             <w:r>
               <w:rPr>
                 <w:rStyle w:val="Hyperlink"/>
@@ -1189,7 +1189,7 @@
                 <w:noProof/>
                 <w:webHidden/>
               </w:rPr>
-              <w:instrText xml:space="preserve"> PAGEREF _Toc203234911 \h </w:instrText>
+              <w:instrText xml:space="preserve"> PAGEREF _Toc203254251 \h </w:instrText>
             </w:r>
             <w:r>
               <w:rPr>
@@ -1209,7 +1209,7 @@
                 <w:noProof/>
                 <w:webHidden/>
               </w:rPr>
-              <w:t>11</w:t>
+              <w:t>12</w:t>
             </w:r>
             <w:r>
               <w:rPr>
@@ -1238,7 +1238,7 @@
               <w14:ligatures w14:val="standardContextual"/>
             </w:rPr>
           </w:pPr>
-          <w:hyperlink w:anchor="_Toc203234912" w:history="1">
+          <w:hyperlink w:anchor="_Toc203254252" w:history="1">
             <w:r>
               <w:rPr>
                 <w:rStyle w:val="Hyperlink"/>
@@ -1265,7 +1265,7 @@
                 <w:noProof/>
                 <w:webHidden/>
               </w:rPr>
-              <w:instrText xml:space="preserve"> PAGEREF _Toc203234912 \h </w:instrText>
+              <w:instrText xml:space="preserve"> PAGEREF _Toc203254252 \h </w:instrText>
             </w:r>
             <w:r>
               <w:rPr>
@@ -1285,7 +1285,7 @@
                 <w:noProof/>
                 <w:webHidden/>
               </w:rPr>
-              <w:t>11</w:t>
+              <w:t>12</w:t>
             </w:r>
             <w:r>
               <w:rPr>
@@ -1312,7 +1312,7 @@
               <w14:ligatures w14:val="standardContextual"/>
             </w:rPr>
           </w:pPr>
-          <w:hyperlink w:anchor="_Toc203234913" w:history="1">
+          <w:hyperlink w:anchor="_Toc203254253" w:history="1">
             <w:r>
               <w:rPr>
                 <w:rStyle w:val="Hyperlink"/>
@@ -1339,7 +1339,7 @@
                 <w:noProof/>
                 <w:webHidden/>
               </w:rPr>
-              <w:instrText xml:space="preserve"> PAGEREF _Toc203234913 \h </w:instrText>
+              <w:instrText xml:space="preserve"> PAGEREF _Toc203254253 \h </w:instrText>
             </w:r>
             <w:r>
               <w:rPr>
@@ -1359,7 +1359,7 @@
                 <w:noProof/>
                 <w:webHidden/>
               </w:rPr>
-              <w:t>11</w:t>
+              <w:t>12</w:t>
             </w:r>
             <w:r>
               <w:rPr>
@@ -1386,7 +1386,7 @@
               <w14:ligatures w14:val="standardContextual"/>
             </w:rPr>
           </w:pPr>
-          <w:hyperlink w:anchor="_Toc203234914" w:history="1">
+          <w:hyperlink w:anchor="_Toc203254254" w:history="1">
             <w:r>
               <w:rPr>
                 <w:rStyle w:val="Hyperlink"/>
@@ -1413,7 +1413,7 @@
                 <w:noProof/>
                 <w:webHidden/>
               </w:rPr>
-              <w:instrText xml:space="preserve"> PAGEREF _Toc203234914 \h </w:instrText>
+              <w:instrText xml:space="preserve"> PAGEREF _Toc203254254 \h </w:instrText>
             </w:r>
             <w:r>
               <w:rPr>
@@ -1433,7 +1433,7 @@
                 <w:noProof/>
                 <w:webHidden/>
               </w:rPr>
-              <w:t>11</w:t>
+              <w:t>12</w:t>
             </w:r>
             <w:r>
               <w:rPr>
@@ -1462,7 +1462,7 @@
               <w14:ligatures w14:val="standardContextual"/>
             </w:rPr>
           </w:pPr>
-          <w:hyperlink w:anchor="_Toc203234915" w:history="1">
+          <w:hyperlink w:anchor="_Toc203254255" w:history="1">
             <w:r>
               <w:rPr>
                 <w:rStyle w:val="Hyperlink"/>
@@ -1489,7 +1489,7 @@
                 <w:noProof/>
                 <w:webHidden/>
               </w:rPr>
-              <w:instrText xml:space="preserve"> PAGEREF _Toc203234915 \h </w:instrText>
+              <w:instrText xml:space="preserve"> PAGEREF _Toc203254255 \h </w:instrText>
             </w:r>
             <w:r>
               <w:rPr>
@@ -1509,7 +1509,7 @@
                 <w:noProof/>
                 <w:webHidden/>
               </w:rPr>
-              <w:t>12</w:t>
+              <w:t>13</w:t>
             </w:r>
             <w:r>
               <w:rPr>
@@ -1536,7 +1536,7 @@
               <w14:ligatures w14:val="standardContextual"/>
             </w:rPr>
           </w:pPr>
-          <w:hyperlink w:anchor="_Toc203234916" w:history="1">
+          <w:hyperlink w:anchor="_Toc203254256" w:history="1">
             <w:r>
               <w:rPr>
                 <w:rStyle w:val="Hyperlink"/>
@@ -1563,7 +1563,7 @@
                 <w:noProof/>
                 <w:webHidden/>
               </w:rPr>
-              <w:instrText xml:space="preserve"> PAGEREF _Toc203234916 \h </w:instrText>
+              <w:instrText xml:space="preserve"> PAGEREF _Toc203254256 \h </w:instrText>
             </w:r>
             <w:r>
               <w:rPr>
@@ -1583,7 +1583,7 @@
                 <w:noProof/>
                 <w:webHidden/>
               </w:rPr>
-              <w:t>12</w:t>
+              <w:t>13</w:t>
             </w:r>
             <w:r>
               <w:rPr>
@@ -1610,7 +1610,7 @@
               <w14:ligatures w14:val="standardContextual"/>
             </w:rPr>
           </w:pPr>
-          <w:hyperlink w:anchor="_Toc203234917" w:history="1">
+          <w:hyperlink w:anchor="_Toc203254257" w:history="1">
             <w:r>
               <w:rPr>
                 <w:rStyle w:val="Hyperlink"/>
@@ -1637,7 +1637,7 @@
                 <w:noProof/>
                 <w:webHidden/>
               </w:rPr>
-              <w:instrText xml:space="preserve"> PAGEREF _Toc203234917 \h </w:instrText>
+              <w:instrText xml:space="preserve"> PAGEREF _Toc203254257 \h </w:instrText>
             </w:r>
             <w:r>
               <w:rPr>
@@ -1657,7 +1657,7 @@
                 <w:noProof/>
                 <w:webHidden/>
               </w:rPr>
-              <w:t>12</w:t>
+              <w:t>13</w:t>
             </w:r>
             <w:r>
               <w:rPr>
@@ -1684,7 +1684,7 @@
               <w14:ligatures w14:val="standardContextual"/>
             </w:rPr>
           </w:pPr>
-          <w:hyperlink w:anchor="_Toc203234918" w:history="1">
+          <w:hyperlink w:anchor="_Toc203254258" w:history="1">
             <w:r>
               <w:rPr>
                 <w:rStyle w:val="Hyperlink"/>
@@ -1711,7 +1711,7 @@
                 <w:noProof/>
                 <w:webHidden/>
               </w:rPr>
-              <w:instrText xml:space="preserve"> PAGEREF _Toc203234918 \h </w:instrText>
+              <w:instrText xml:space="preserve"> PAGEREF _Toc203254258 \h </w:instrText>
             </w:r>
             <w:r>
               <w:rPr>
@@ -1731,7 +1731,7 @@
                 <w:noProof/>
                 <w:webHidden/>
               </w:rPr>
-              <w:t>12</w:t>
+              <w:t>13</w:t>
             </w:r>
             <w:r>
               <w:rPr>
@@ -1758,7 +1758,7 @@
               <w14:ligatures w14:val="standardContextual"/>
             </w:rPr>
           </w:pPr>
-          <w:hyperlink w:anchor="_Toc203234919" w:history="1">
+          <w:hyperlink w:anchor="_Toc203254259" w:history="1">
             <w:r>
               <w:rPr>
                 <w:rStyle w:val="Hyperlink"/>
@@ -1785,7 +1785,7 @@
                 <w:noProof/>
                 <w:webHidden/>
               </w:rPr>
-              <w:instrText xml:space="preserve"> PAGEREF _Toc203234919 \h </w:instrText>
+              <w:instrText xml:space="preserve"> PAGEREF _Toc203254259 \h </w:instrText>
             </w:r>
             <w:r>
               <w:rPr>
@@ -1805,7 +1805,7 @@
                 <w:noProof/>
                 <w:webHidden/>
               </w:rPr>
-              <w:t>12</w:t>
+              <w:t>13</w:t>
             </w:r>
             <w:r>
               <w:rPr>
@@ -1832,7 +1832,7 @@
               <w14:ligatures w14:val="standardContextual"/>
             </w:rPr>
           </w:pPr>
-          <w:hyperlink w:anchor="_Toc203234920" w:history="1">
+          <w:hyperlink w:anchor="_Toc203254260" w:history="1">
             <w:r>
               <w:rPr>
                 <w:rStyle w:val="Hyperlink"/>
@@ -1859,7 +1859,7 @@
                 <w:noProof/>
                 <w:webHidden/>
               </w:rPr>
-              <w:instrText xml:space="preserve"> PAGEREF _Toc203234920 \h </w:instrText>
+              <w:instrText xml:space="preserve"> PAGEREF _Toc203254260 \h </w:instrText>
             </w:r>
             <w:r>
               <w:rPr>
@@ -1879,7 +1879,7 @@
                 <w:noProof/>
                 <w:webHidden/>
               </w:rPr>
-              <w:t>13</w:t>
+              <w:t>14</w:t>
             </w:r>
             <w:r>
               <w:rPr>
@@ -1906,7 +1906,7 @@
               <w14:ligatures w14:val="standardContextual"/>
             </w:rPr>
           </w:pPr>
-          <w:hyperlink w:anchor="_Toc203234921" w:history="1">
+          <w:hyperlink w:anchor="_Toc203254261" w:history="1">
             <w:r>
               <w:rPr>
                 <w:rStyle w:val="Hyperlink"/>
@@ -1933,7 +1933,7 @@
                 <w:noProof/>
                 <w:webHidden/>
               </w:rPr>
-              <w:instrText xml:space="preserve"> PAGEREF _Toc203234921 \h </w:instrText>
+              <w:instrText xml:space="preserve"> PAGEREF _Toc203254261 \h </w:instrText>
             </w:r>
             <w:r>
               <w:rPr>
@@ -1953,7 +1953,7 @@
                 <w:noProof/>
                 <w:webHidden/>
               </w:rPr>
-              <w:t>13</w:t>
+              <w:t>14</w:t>
             </w:r>
             <w:r>
               <w:rPr>
@@ -1982,7 +1982,7 @@
               <w14:ligatures w14:val="standardContextual"/>
             </w:rPr>
           </w:pPr>
-          <w:hyperlink w:anchor="_Toc203234922" w:history="1">
+          <w:hyperlink w:anchor="_Toc203254262" w:history="1">
             <w:r>
               <w:rPr>
                 <w:rStyle w:val="Hyperlink"/>
@@ -2009,7 +2009,7 @@
                 <w:noProof/>
                 <w:webHidden/>
               </w:rPr>
-              <w:instrText xml:space="preserve"> PAGEREF _Toc203234922 \h </w:instrText>
+              <w:instrText xml:space="preserve"> PAGEREF _Toc203254262 \h </w:instrText>
             </w:r>
             <w:r>
               <w:rPr>
@@ -2029,7 +2029,7 @@
                 <w:noProof/>
                 <w:webHidden/>
               </w:rPr>
-              <w:t>15</w:t>
+              <w:t>16</w:t>
             </w:r>
             <w:r>
               <w:rPr>
@@ -2058,7 +2058,7 @@
               <w14:ligatures w14:val="standardContextual"/>
             </w:rPr>
           </w:pPr>
-          <w:hyperlink w:anchor="_Toc203234923" w:history="1">
+          <w:hyperlink w:anchor="_Toc203254263" w:history="1">
             <w:r>
               <w:rPr>
                 <w:rStyle w:val="Hyperlink"/>
@@ -2085,7 +2085,7 @@
                 <w:noProof/>
                 <w:webHidden/>
               </w:rPr>
-              <w:instrText xml:space="preserve"> PAGEREF _Toc203234923 \h </w:instrText>
+              <w:instrText xml:space="preserve"> PAGEREF _Toc203254263 \h </w:instrText>
             </w:r>
             <w:r>
               <w:rPr>
@@ -2105,7 +2105,7 @@
                 <w:noProof/>
                 <w:webHidden/>
               </w:rPr>
-              <w:t>16</w:t>
+              <w:t>17</w:t>
             </w:r>
             <w:r>
               <w:rPr>
@@ -2134,7 +2134,7 @@
               <w14:ligatures w14:val="standardContextual"/>
             </w:rPr>
           </w:pPr>
-          <w:hyperlink w:anchor="_Toc203234924" w:history="1">
+          <w:hyperlink w:anchor="_Toc203254264" w:history="1">
             <w:r>
               <w:rPr>
                 <w:rStyle w:val="Hyperlink"/>
@@ -2161,7 +2161,7 @@
                 <w:noProof/>
                 <w:webHidden/>
               </w:rPr>
-              <w:instrText xml:space="preserve"> PAGEREF _Toc203234924 \h </w:instrText>
+              <w:instrText xml:space="preserve"> PAGEREF _Toc203254264 \h </w:instrText>
             </w:r>
             <w:r>
               <w:rPr>
@@ -2181,7 +2181,7 @@
                 <w:noProof/>
                 <w:webHidden/>
               </w:rPr>
-              <w:t>17</w:t>
+              <w:t>18</w:t>
             </w:r>
             <w:r>
               <w:rPr>
@@ -2210,7 +2210,7 @@
               <w14:ligatures w14:val="standardContextual"/>
             </w:rPr>
           </w:pPr>
-          <w:hyperlink w:anchor="_Toc203234925" w:history="1">
+          <w:hyperlink w:anchor="_Toc203254265" w:history="1">
             <w:r>
               <w:rPr>
                 <w:rStyle w:val="Hyperlink"/>
@@ -2237,7 +2237,7 @@
                 <w:noProof/>
                 <w:webHidden/>
               </w:rPr>
-              <w:instrText xml:space="preserve"> PAGEREF _Toc203234925 \h </w:instrText>
+              <w:instrText xml:space="preserve"> PAGEREF _Toc203254265 \h </w:instrText>
             </w:r>
             <w:r>
               <w:rPr>
@@ -2257,7 +2257,7 @@
                 <w:noProof/>
                 <w:webHidden/>
               </w:rPr>
-              <w:t>18</w:t>
+              <w:t>19</w:t>
             </w:r>
             <w:r>
               <w:rPr>
@@ -2286,7 +2286,7 @@
               <w14:ligatures w14:val="standardContextual"/>
             </w:rPr>
           </w:pPr>
-          <w:hyperlink w:anchor="_Toc203234926" w:history="1">
+          <w:hyperlink w:anchor="_Toc203254266" w:history="1">
             <w:r>
               <w:rPr>
                 <w:rStyle w:val="Hyperlink"/>
@@ -2313,7 +2313,7 @@
                 <w:noProof/>
                 <w:webHidden/>
               </w:rPr>
-              <w:instrText xml:space="preserve"> PAGEREF _Toc203234926 \h </w:instrText>
+              <w:instrText xml:space="preserve"> PAGEREF _Toc203254266 \h </w:instrText>
             </w:r>
             <w:r>
               <w:rPr>
@@ -2333,7 +2333,7 @@
                 <w:noProof/>
                 <w:webHidden/>
               </w:rPr>
-              <w:t>18</w:t>
+              <w:t>19</w:t>
             </w:r>
             <w:r>
               <w:rPr>
@@ -2362,7 +2362,7 @@
               <w14:ligatures w14:val="standardContextual"/>
             </w:rPr>
           </w:pPr>
-          <w:hyperlink w:anchor="_Toc203234927" w:history="1">
+          <w:hyperlink w:anchor="_Toc203254267" w:history="1">
             <w:r>
               <w:rPr>
                 <w:rStyle w:val="Hyperlink"/>
@@ -2389,7 +2389,7 @@
                 <w:noProof/>
                 <w:webHidden/>
               </w:rPr>
-              <w:instrText xml:space="preserve"> PAGEREF _Toc203234927 \h </w:instrText>
+              <w:instrText xml:space="preserve"> PAGEREF _Toc203254267 \h </w:instrText>
             </w:r>
             <w:r>
               <w:rPr>
@@ -2409,7 +2409,7 @@
                 <w:noProof/>
                 <w:webHidden/>
               </w:rPr>
-              <w:t>18</w:t>
+              <w:t>19</w:t>
             </w:r>
             <w:r>
               <w:rPr>
@@ -2438,7 +2438,7 @@
               <w14:ligatures w14:val="standardContextual"/>
             </w:rPr>
           </w:pPr>
-          <w:hyperlink w:anchor="_Toc203234928" w:history="1">
+          <w:hyperlink w:anchor="_Toc203254268" w:history="1">
             <w:r>
               <w:rPr>
                 <w:rStyle w:val="Hyperlink"/>
@@ -2465,7 +2465,7 @@
                 <w:noProof/>
                 <w:webHidden/>
               </w:rPr>
-              <w:instrText xml:space="preserve"> PAGEREF _Toc203234928 \h </w:instrText>
+              <w:instrText xml:space="preserve"> PAGEREF _Toc203254268 \h </w:instrText>
             </w:r>
             <w:r>
               <w:rPr>
@@ -2485,7 +2485,7 @@
                 <w:noProof/>
                 <w:webHidden/>
               </w:rPr>
-              <w:t>18</w:t>
+              <w:t>19</w:t>
             </w:r>
             <w:r>
               <w:rPr>
@@ -2514,7 +2514,7 @@
               <w14:ligatures w14:val="standardContextual"/>
             </w:rPr>
           </w:pPr>
-          <w:hyperlink w:anchor="_Toc203234929" w:history="1">
+          <w:hyperlink w:anchor="_Toc203254269" w:history="1">
             <w:r>
               <w:rPr>
                 <w:rStyle w:val="Hyperlink"/>
@@ -2541,7 +2541,7 @@
                 <w:noProof/>
                 <w:webHidden/>
               </w:rPr>
-              <w:instrText xml:space="preserve"> PAGEREF _Toc203234929 \h </w:instrText>
+              <w:instrText xml:space="preserve"> PAGEREF _Toc203254269 \h </w:instrText>
             </w:r>
             <w:r>
               <w:rPr>
@@ -2561,7 +2561,7 @@
                 <w:noProof/>
                 <w:webHidden/>
               </w:rPr>
-              <w:t>18</w:t>
+              <w:t>19</w:t>
             </w:r>
             <w:r>
               <w:rPr>
@@ -2590,7 +2590,7 @@
               <w14:ligatures w14:val="standardContextual"/>
             </w:rPr>
           </w:pPr>
-          <w:hyperlink w:anchor="_Toc203234930" w:history="1">
+          <w:hyperlink w:anchor="_Toc203254270" w:history="1">
             <w:r>
               <w:rPr>
                 <w:rStyle w:val="Hyperlink"/>
@@ -2617,7 +2617,7 @@
                 <w:noProof/>
                 <w:webHidden/>
               </w:rPr>
-              <w:instrText xml:space="preserve"> PAGEREF _Toc203234930 \h </w:instrText>
+              <w:instrText xml:space="preserve"> PAGEREF _Toc203254270 \h </w:instrText>
             </w:r>
             <w:r>
               <w:rPr>
@@ -2637,7 +2637,7 @@
                 <w:noProof/>
                 <w:webHidden/>
               </w:rPr>
-              <w:t>18</w:t>
+              <w:t>20</w:t>
             </w:r>
             <w:r>
               <w:rPr>
@@ -2666,7 +2666,7 @@
               <w14:ligatures w14:val="standardContextual"/>
             </w:rPr>
           </w:pPr>
-          <w:hyperlink w:anchor="_Toc203234931" w:history="1">
+          <w:hyperlink w:anchor="_Toc203254271" w:history="1">
             <w:r>
               <w:rPr>
                 <w:rStyle w:val="Hyperlink"/>
@@ -2693,7 +2693,7 @@
                 <w:noProof/>
                 <w:webHidden/>
               </w:rPr>
-              <w:instrText xml:space="preserve"> PAGEREF _Toc203234931 \h </w:instrText>
+              <w:instrText xml:space="preserve"> PAGEREF _Toc203254271 \h </w:instrText>
             </w:r>
             <w:r>
               <w:rPr>
@@ -2713,7 +2713,7 @@
                 <w:noProof/>
                 <w:webHidden/>
               </w:rPr>
-              <w:t>19</w:t>
+              <w:t>20</w:t>
             </w:r>
             <w:r>
               <w:rPr>
@@ -2742,7 +2742,7 @@
               <w14:ligatures w14:val="standardContextual"/>
             </w:rPr>
           </w:pPr>
-          <w:hyperlink w:anchor="_Toc203234932" w:history="1">
+          <w:hyperlink w:anchor="_Toc203254272" w:history="1">
             <w:r>
               <w:rPr>
                 <w:rStyle w:val="Hyperlink"/>
@@ -2769,7 +2769,7 @@
                 <w:noProof/>
                 <w:webHidden/>
               </w:rPr>
-              <w:instrText xml:space="preserve"> PAGEREF _Toc203234932 \h </w:instrText>
+              <w:instrText xml:space="preserve"> PAGEREF _Toc203254272 \h </w:instrText>
             </w:r>
             <w:r>
               <w:rPr>
@@ -2789,7 +2789,7 @@
                 <w:noProof/>
                 <w:webHidden/>
               </w:rPr>
-              <w:t>19</w:t>
+              <w:t>20</w:t>
             </w:r>
             <w:r>
               <w:rPr>
@@ -2818,7 +2818,7 @@
               <w14:ligatures w14:val="standardContextual"/>
             </w:rPr>
           </w:pPr>
-          <w:hyperlink w:anchor="_Toc203234933" w:history="1">
+          <w:hyperlink w:anchor="_Toc203254273" w:history="1">
             <w:r>
               <w:rPr>
                 <w:rStyle w:val="Hyperlink"/>
@@ -2845,7 +2845,7 @@
                 <w:noProof/>
                 <w:webHidden/>
               </w:rPr>
-              <w:instrText xml:space="preserve"> PAGEREF _Toc203234933 \h </w:instrText>
+              <w:instrText xml:space="preserve"> PAGEREF _Toc203254273 \h </w:instrText>
             </w:r>
             <w:r>
               <w:rPr>
@@ -2865,7 +2865,7 @@
                 <w:noProof/>
                 <w:webHidden/>
               </w:rPr>
-              <w:t>20</w:t>
+              <w:t>21</w:t>
             </w:r>
             <w:r>
               <w:rPr>
@@ -2894,7 +2894,7 @@
               <w14:ligatures w14:val="standardContextual"/>
             </w:rPr>
           </w:pPr>
-          <w:hyperlink w:anchor="_Toc203234934" w:history="1">
+          <w:hyperlink w:anchor="_Toc203254274" w:history="1">
             <w:r>
               <w:rPr>
                 <w:rStyle w:val="Hyperlink"/>
@@ -2921,7 +2921,7 @@
                 <w:noProof/>
                 <w:webHidden/>
               </w:rPr>
-              <w:instrText xml:space="preserve"> PAGEREF _Toc203234934 \h </w:instrText>
+              <w:instrText xml:space="preserve"> PAGEREF _Toc203254274 \h </w:instrText>
             </w:r>
             <w:r>
               <w:rPr>
@@ -2941,7 +2941,7 @@
                 <w:noProof/>
                 <w:webHidden/>
               </w:rPr>
-              <w:t>20</w:t>
+              <w:t>21</w:t>
             </w:r>
             <w:r>
               <w:rPr>
@@ -2970,7 +2970,7 @@
               <w14:ligatures w14:val="standardContextual"/>
             </w:rPr>
           </w:pPr>
-          <w:hyperlink w:anchor="_Toc203234935" w:history="1">
+          <w:hyperlink w:anchor="_Toc203254275" w:history="1">
             <w:r>
               <w:rPr>
                 <w:rStyle w:val="Hyperlink"/>
@@ -2997,7 +2997,7 @@
                 <w:noProof/>
                 <w:webHidden/>
               </w:rPr>
-              <w:instrText xml:space="preserve"> PAGEREF _Toc203234935 \h </w:instrText>
+              <w:instrText xml:space="preserve"> PAGEREF _Toc203254275 \h </w:instrText>
             </w:r>
             <w:r>
               <w:rPr>
@@ -3017,7 +3017,7 @@
                 <w:noProof/>
                 <w:webHidden/>
               </w:rPr>
-              <w:t>20</w:t>
+              <w:t>21</w:t>
             </w:r>
             <w:r>
               <w:rPr>
@@ -3046,7 +3046,7 @@
               <w14:ligatures w14:val="standardContextual"/>
             </w:rPr>
           </w:pPr>
-          <w:hyperlink w:anchor="_Toc203234936" w:history="1">
+          <w:hyperlink w:anchor="_Toc203254276" w:history="1">
             <w:r>
               <w:rPr>
                 <w:rStyle w:val="Hyperlink"/>
@@ -3073,7 +3073,7 @@
                 <w:noProof/>
                 <w:webHidden/>
               </w:rPr>
-              <w:instrText xml:space="preserve"> PAGEREF _Toc203234936 \h </w:instrText>
+              <w:instrText xml:space="preserve"> PAGEREF _Toc203254276 \h </w:instrText>
             </w:r>
             <w:r>
               <w:rPr>
@@ -3093,7 +3093,7 @@
                 <w:noProof/>
                 <w:webHidden/>
               </w:rPr>
-              <w:t>20</w:t>
+              <w:t>22</w:t>
             </w:r>
             <w:r>
               <w:rPr>
@@ -3122,7 +3122,7 @@
               <w14:ligatures w14:val="standardContextual"/>
             </w:rPr>
           </w:pPr>
-          <w:hyperlink w:anchor="_Toc203234937" w:history="1">
+          <w:hyperlink w:anchor="_Toc203254277" w:history="1">
             <w:r>
               <w:rPr>
                 <w:rStyle w:val="Hyperlink"/>
@@ -3149,7 +3149,7 @@
                 <w:noProof/>
                 <w:webHidden/>
               </w:rPr>
-              <w:instrText xml:space="preserve"> PAGEREF _Toc203234937 \h </w:instrText>
+              <w:instrText xml:space="preserve"> PAGEREF _Toc203254277 \h </w:instrText>
             </w:r>
             <w:r>
               <w:rPr>
@@ -3169,7 +3169,7 @@
                 <w:noProof/>
                 <w:webHidden/>
               </w:rPr>
-              <w:t>21</w:t>
+              <w:t>22</w:t>
             </w:r>
             <w:r>
               <w:rPr>
@@ -3198,7 +3198,7 @@
               <w14:ligatures w14:val="standardContextual"/>
             </w:rPr>
           </w:pPr>
-          <w:hyperlink w:anchor="_Toc203234938" w:history="1">
+          <w:hyperlink w:anchor="_Toc203254278" w:history="1">
             <w:r>
               <w:rPr>
                 <w:rStyle w:val="Hyperlink"/>
@@ -3225,7 +3225,7 @@
                 <w:noProof/>
                 <w:webHidden/>
               </w:rPr>
-              <w:instrText xml:space="preserve"> PAGEREF _Toc203234938 \h </w:instrText>
+              <w:instrText xml:space="preserve"> PAGEREF _Toc203254278 \h </w:instrText>
             </w:r>
             <w:r>
               <w:rPr>
@@ -3245,7 +3245,7 @@
                 <w:noProof/>
                 <w:webHidden/>
               </w:rPr>
-              <w:t>23</w:t>
+              <w:t>24</w:t>
             </w:r>
             <w:r>
               <w:rPr>
@@ -3272,7 +3272,7 @@
               <w14:ligatures w14:val="standardContextual"/>
             </w:rPr>
           </w:pPr>
-          <w:hyperlink w:anchor="_Toc203234939" w:history="1">
+          <w:hyperlink w:anchor="_Toc203254279" w:history="1">
             <w:r>
               <w:rPr>
                 <w:rStyle w:val="Hyperlink"/>
@@ -3299,7 +3299,7 @@
                 <w:noProof/>
                 <w:webHidden/>
               </w:rPr>
-              <w:instrText xml:space="preserve"> PAGEREF _Toc203234939 \h </w:instrText>
+              <w:instrText xml:space="preserve"> PAGEREF _Toc203254279 \h </w:instrText>
             </w:r>
             <w:r>
               <w:rPr>
@@ -3319,7 +3319,7 @@
                 <w:noProof/>
                 <w:webHidden/>
               </w:rPr>
-              <w:t>23</w:t>
+              <w:t>24</w:t>
             </w:r>
             <w:r>
               <w:rPr>
@@ -3346,7 +3346,7 @@
               <w14:ligatures w14:val="standardContextual"/>
             </w:rPr>
           </w:pPr>
-          <w:hyperlink w:anchor="_Toc203234940" w:history="1">
+          <w:hyperlink w:anchor="_Toc203254280" w:history="1">
             <w:r>
               <w:rPr>
                 <w:rStyle w:val="Hyperlink"/>
@@ -3373,7 +3373,7 @@
                 <w:noProof/>
                 <w:webHidden/>
               </w:rPr>
-              <w:instrText xml:space="preserve"> PAGEREF _Toc203234940 \h </w:instrText>
+              <w:instrText xml:space="preserve"> PAGEREF _Toc203254280 \h </w:instrText>
             </w:r>
             <w:r>
               <w:rPr>
@@ -3393,7 +3393,7 @@
                 <w:noProof/>
                 <w:webHidden/>
               </w:rPr>
-              <w:t>26</w:t>
+              <w:t>27</w:t>
             </w:r>
             <w:r>
               <w:rPr>
@@ -3420,7 +3420,7 @@
               <w14:ligatures w14:val="standardContextual"/>
             </w:rPr>
           </w:pPr>
-          <w:hyperlink w:anchor="_Toc203234941" w:history="1">
+          <w:hyperlink w:anchor="_Toc203254281" w:history="1">
             <w:r>
               <w:rPr>
                 <w:rStyle w:val="Hyperlink"/>
@@ -3447,7 +3447,7 @@
                 <w:noProof/>
                 <w:webHidden/>
               </w:rPr>
-              <w:instrText xml:space="preserve"> PAGEREF _Toc203234941 \h </w:instrText>
+              <w:instrText xml:space="preserve"> PAGEREF _Toc203254281 \h </w:instrText>
             </w:r>
             <w:r>
               <w:rPr>
@@ -3467,7 +3467,7 @@
                 <w:noProof/>
                 <w:webHidden/>
               </w:rPr>
-              <w:t>27</w:t>
+              <w:t>28</w:t>
             </w:r>
             <w:r>
               <w:rPr>
@@ -3496,7 +3496,7 @@
               <w14:ligatures w14:val="standardContextual"/>
             </w:rPr>
           </w:pPr>
-          <w:hyperlink w:anchor="_Toc203234942" w:history="1">
+          <w:hyperlink w:anchor="_Toc203254282" w:history="1">
             <w:r>
               <w:rPr>
                 <w:rStyle w:val="Hyperlink"/>
@@ -3523,7 +3523,7 @@
                 <w:noProof/>
                 <w:webHidden/>
               </w:rPr>
-              <w:instrText xml:space="preserve"> PAGEREF _Toc203234942 \h </w:instrText>
+              <w:instrText xml:space="preserve"> PAGEREF _Toc203254282 \h </w:instrText>
             </w:r>
             <w:r>
               <w:rPr>
@@ -3543,7 +3543,7 @@
                 <w:noProof/>
                 <w:webHidden/>
               </w:rPr>
-              <w:t>28</w:t>
+              <w:t>29</w:t>
             </w:r>
             <w:r>
               <w:rPr>
@@ -3572,7 +3572,7 @@
               <w14:ligatures w14:val="standardContextual"/>
             </w:rPr>
           </w:pPr>
-          <w:hyperlink w:anchor="_Toc203234943" w:history="1">
+          <w:hyperlink w:anchor="_Toc203254283" w:history="1">
             <w:r>
               <w:rPr>
                 <w:rStyle w:val="Hyperlink"/>
@@ -3599,7 +3599,7 @@
                 <w:noProof/>
                 <w:webHidden/>
               </w:rPr>
-              <w:instrText xml:space="preserve"> PAGEREF _Toc203234943 \h </w:instrText>
+              <w:instrText xml:space="preserve"> PAGEREF _Toc203254283 \h </w:instrText>
             </w:r>
             <w:r>
               <w:rPr>
@@ -3619,7 +3619,159 @@
                 <w:noProof/>
                 <w:webHidden/>
               </w:rPr>
-              <w:t>29</w:t>
+              <w:t>30</w:t>
+            </w:r>
+            <w:r>
+              <w:rPr>
+                <w:noProof/>
+                <w:webHidden/>
+              </w:rPr>
+              <w:fldChar w:fldCharType="end"/>
+            </w:r>
+          </w:hyperlink>
+        </w:p>
+        <w:p>
+          <w:pPr>
+            <w:pStyle w:val="TOC1"/>
+            <w:tabs>
+              <w:tab w:val="right" w:leader="dot" w:pos="9350"/>
+            </w:tabs>
+            <w:rPr>
+              <w:rFonts w:cstheme="minorBidi"/>
+              <w:b w:val="0"/>
+              <w:bCs w:val="0"/>
+              <w:i w:val="0"/>
+              <w:iCs w:val="0"/>
+              <w:noProof/>
+              <w:kern w:val="2"/>
+              <w:lang w:eastAsia="en-US"/>
+              <w14:ligatures w14:val="standardContextual"/>
+            </w:rPr>
+          </w:pPr>
+          <w:hyperlink w:anchor="_Toc203254284" w:history="1">
+            <w:r>
+              <w:rPr>
+                <w:rStyle w:val="Hyperlink"/>
+                <w:noProof/>
+              </w:rPr>
+              <w:t>Panopto User Walkthrough</w:t>
+            </w:r>
+            <w:r>
+              <w:rPr>
+                <w:noProof/>
+                <w:webHidden/>
+              </w:rPr>
+              <w:tab/>
+            </w:r>
+            <w:r>
+              <w:rPr>
+                <w:noProof/>
+                <w:webHidden/>
+              </w:rPr>
+              <w:fldChar w:fldCharType="begin"/>
+            </w:r>
+            <w:r>
+              <w:rPr>
+                <w:noProof/>
+                <w:webHidden/>
+              </w:rPr>
+              <w:instrText xml:space="preserve"> PAGEREF _Toc203254284 \h </w:instrText>
+            </w:r>
+            <w:r>
+              <w:rPr>
+                <w:noProof/>
+                <w:webHidden/>
+              </w:rPr>
+            </w:r>
+            <w:r>
+              <w:rPr>
+                <w:noProof/>
+                <w:webHidden/>
+              </w:rPr>
+              <w:fldChar w:fldCharType="separate"/>
+            </w:r>
+            <w:r>
+              <w:rPr>
+                <w:noProof/>
+                <w:webHidden/>
+              </w:rPr>
+              <w:t>31</w:t>
+            </w:r>
+            <w:r>
+              <w:rPr>
+                <w:noProof/>
+                <w:webHidden/>
+              </w:rPr>
+              <w:fldChar w:fldCharType="end"/>
+            </w:r>
+          </w:hyperlink>
+        </w:p>
+        <w:p>
+          <w:pPr>
+            <w:pStyle w:val="TOC2"/>
+            <w:tabs>
+              <w:tab w:val="right" w:leader="dot" w:pos="9350"/>
+            </w:tabs>
+            <w:rPr>
+              <w:rFonts w:cstheme="minorBidi"/>
+              <w:b w:val="0"/>
+              <w:bCs w:val="0"/>
+              <w:noProof/>
+              <w:kern w:val="2"/>
+              <w:sz w:val="24"/>
+              <w:szCs w:val="24"/>
+              <w:lang w:eastAsia="en-US"/>
+              <w14:ligatures w14:val="standardContextual"/>
+            </w:rPr>
+          </w:pPr>
+          <w:hyperlink w:anchor="_Toc203254285" w:history="1">
+            <w:r>
+              <w:rPr>
+                <w:rStyle w:val="Hyperlink"/>
+                <w:noProof/>
+              </w:rPr>
+              <w:t>Panopto Video Link:</w:t>
+            </w:r>
+            <w:r>
+              <w:rPr>
+                <w:noProof/>
+                <w:webHidden/>
+              </w:rPr>
+              <w:tab/>
+            </w:r>
+            <w:r>
+              <w:rPr>
+                <w:noProof/>
+                <w:webHidden/>
+              </w:rPr>
+              <w:fldChar w:fldCharType="begin"/>
+            </w:r>
+            <w:r>
+              <w:rPr>
+                <w:noProof/>
+                <w:webHidden/>
+              </w:rPr>
+              <w:instrText xml:space="preserve"> PAGEREF _Toc203254285 \h </w:instrText>
+            </w:r>
+            <w:r>
+              <w:rPr>
+                <w:noProof/>
+                <w:webHidden/>
+              </w:rPr>
+            </w:r>
+            <w:r>
+              <w:rPr>
+                <w:noProof/>
+                <w:webHidden/>
+              </w:rPr>
+              <w:fldChar w:fldCharType="separate"/>
+            </w:r>
+            <w:r>
+              <w:rPr>
+                <w:noProof/>
+                <w:webHidden/>
+              </w:rPr>
+              <w:t>31</w:t>
             </w:r>
             <w:r>
               <w:rPr>
@@ -3637,6 +3789,7 @@
               <w:bCs/>
               <w:noProof/>
             </w:rPr>
+            <w:lastRenderedPageBreak/>
             <w:fldChar w:fldCharType="end"/>
           </w:r>
         </w:p>
@@ -3644,6 +3797,7 @@
     </w:sdt>
     <w:p>
       <w:pPr>
+        <w:ind w:firstLine="0"/>
         <w:rPr>
           <w:b/>
           <w:iCs/>
@@ -3661,7 +3815,7 @@
           <w:szCs w:val="28"/>
         </w:rPr>
       </w:pPr>
-      <w:bookmarkStart w:id="1" w:name="_Toc203234906"/>
+      <w:bookmarkStart w:id="1" w:name="_Toc203254246"/>
       <w:r>
         <w:rPr>
           <w:b/>
@@ -3693,7 +3847,7 @@
           <w:szCs w:val="32"/>
         </w:rPr>
       </w:pPr>
-      <w:bookmarkStart w:id="2" w:name="_Toc203234907"/>
+      <w:bookmarkStart w:id="2" w:name="_Toc203254247"/>
       <w:r>
         <w:rPr>
           <w:sz w:val="32"/>
@@ -3707,7 +3861,7 @@
       <w:pPr>
         <w:pStyle w:val="Heading2"/>
       </w:pPr>
-      <w:bookmarkStart w:id="3" w:name="_Toc203234908"/>
+      <w:bookmarkStart w:id="3" w:name="_Toc203254248"/>
       <w:r>
         <w:t>Class Design</w:t>
       </w:r>
@@ -3938,7 +4092,7 @@
           <w:kern w:val="0"/>
         </w:rPr>
       </w:pPr>
-      <w:bookmarkStart w:id="4" w:name="_Toc203234909"/>
+      <w:bookmarkStart w:id="4" w:name="_Toc203254249"/>
       <w:r>
         <w:rPr>
           <w:color w:val="000000"/>
@@ -4061,7 +4215,7 @@
       <w:pPr>
         <w:pStyle w:val="Heading2"/>
       </w:pPr>
-      <w:bookmarkStart w:id="5" w:name="_Toc203234910"/>
+      <w:bookmarkStart w:id="5" w:name="_Toc203254250"/>
       <w:r>
         <w:t>UI Design</w:t>
       </w:r>
@@ -5056,7 +5210,7 @@
         </w:rPr>
       </w:pPr>
       <w:bookmarkStart w:id="6" w:name="_Toc528608384"/>
-      <w:bookmarkStart w:id="7" w:name="_Toc203234911"/>
+      <w:bookmarkStart w:id="7" w:name="_Toc203254251"/>
       <w:r>
         <w:rPr>
           <w:sz w:val="32"/>
@@ -5072,7 +5226,7 @@
       <w:pPr>
         <w:pStyle w:val="Heading2"/>
       </w:pPr>
-      <w:bookmarkStart w:id="8" w:name="_Toc203234912"/>
+      <w:bookmarkStart w:id="8" w:name="_Toc203254252"/>
       <w:r>
         <w:t>Introduction</w:t>
       </w:r>
@@ -5082,7 +5236,7 @@
       <w:pPr>
         <w:pStyle w:val="Heading3"/>
       </w:pPr>
-      <w:bookmarkStart w:id="9" w:name="_Toc203234913"/>
+      <w:bookmarkStart w:id="9" w:name="_Toc203254253"/>
       <w:r>
         <w:t>Purpose</w:t>
       </w:r>
@@ -5100,7 +5254,7 @@
       <w:pPr>
         <w:pStyle w:val="Heading3"/>
       </w:pPr>
-      <w:bookmarkStart w:id="10" w:name="_Toc203234914"/>
+      <w:bookmarkStart w:id="10" w:name="_Toc203254254"/>
       <w:r>
         <w:t>Overview</w:t>
       </w:r>
@@ -5146,7 +5300,7 @@
       <w:pPr>
         <w:pStyle w:val="Heading2"/>
       </w:pPr>
-      <w:bookmarkStart w:id="11" w:name="_Toc203234915"/>
+      <w:bookmarkStart w:id="11" w:name="_Toc203254255"/>
       <w:r>
         <w:lastRenderedPageBreak/>
         <w:t>Test Plan</w:t>
@@ -5157,7 +5311,7 @@
       <w:pPr>
         <w:pStyle w:val="Heading3"/>
       </w:pPr>
-      <w:bookmarkStart w:id="12" w:name="_Toc203234916"/>
+      <w:bookmarkStart w:id="12" w:name="_Toc203254256"/>
       <w:r>
         <w:t>Items</w:t>
       </w:r>
@@ -5178,7 +5332,7 @@
       <w:pPr>
         <w:pStyle w:val="Heading3"/>
       </w:pPr>
-      <w:bookmarkStart w:id="13" w:name="_Toc203234917"/>
+      <w:bookmarkStart w:id="13" w:name="_Toc203254257"/>
       <w:r>
         <w:t>Features</w:t>
       </w:r>
@@ -5310,7 +5464,7 @@
       <w:pPr>
         <w:pStyle w:val="Heading3"/>
       </w:pPr>
-      <w:bookmarkStart w:id="14" w:name="_Toc203234918"/>
+      <w:bookmarkStart w:id="14" w:name="_Toc203254258"/>
       <w:r>
         <w:t>Deliverables</w:t>
       </w:r>
@@ -5365,7 +5519,7 @@
       <w:pPr>
         <w:pStyle w:val="Heading3"/>
       </w:pPr>
-      <w:bookmarkStart w:id="15" w:name="_Toc203234919"/>
+      <w:bookmarkStart w:id="15" w:name="_Toc203254259"/>
       <w:r>
         <w:t>Tasks</w:t>
       </w:r>
@@ -5473,7 +5627,7 @@
       <w:pPr>
         <w:pStyle w:val="Heading3"/>
       </w:pPr>
-      <w:bookmarkStart w:id="16" w:name="_Toc203234920"/>
+      <w:bookmarkStart w:id="16" w:name="_Toc203254260"/>
       <w:r>
         <w:t>Needs</w:t>
       </w:r>
@@ -5528,7 +5682,7 @@
       <w:pPr>
         <w:pStyle w:val="Heading3"/>
       </w:pPr>
-      <w:bookmarkStart w:id="17" w:name="_Toc203234921"/>
+      <w:bookmarkStart w:id="17" w:name="_Toc203254261"/>
       <w:r>
         <w:t>Pass/Fail Criteria</w:t>
       </w:r>
@@ -5859,7 +6013,7 @@
       <w:pPr>
         <w:pStyle w:val="Heading2"/>
       </w:pPr>
-      <w:bookmarkStart w:id="18" w:name="_Toc203234922"/>
+      <w:bookmarkStart w:id="18" w:name="_Toc203254262"/>
       <w:r>
         <w:t>Specifications</w:t>
       </w:r>
@@ -6147,7 +6301,7 @@
       <w:pPr>
         <w:pStyle w:val="Heading2"/>
       </w:pPr>
-      <w:bookmarkStart w:id="19" w:name="_Toc203234923"/>
+      <w:bookmarkStart w:id="19" w:name="_Toc203254263"/>
       <w:r>
         <w:t>Procedures</w:t>
       </w:r>
@@ -6296,7 +6450,7 @@
       <w:pPr>
         <w:pStyle w:val="Heading2"/>
       </w:pPr>
-      <w:bookmarkStart w:id="20" w:name="_Toc203234924"/>
+      <w:bookmarkStart w:id="20" w:name="_Toc203254264"/>
       <w:r>
         <w:t>Results</w:t>
       </w:r>
@@ -6496,7 +6650,7 @@
           <w:szCs w:val="32"/>
         </w:rPr>
       </w:pPr>
-      <w:bookmarkStart w:id="21" w:name="_Toc203234925"/>
+      <w:bookmarkStart w:id="21" w:name="_Toc203254265"/>
       <w:r>
         <w:rPr>
           <w:sz w:val="32"/>
@@ -6511,7 +6665,7 @@
       <w:pPr>
         <w:pStyle w:val="NormalWeb"/>
       </w:pPr>
-      <w:bookmarkStart w:id="22" w:name="_Toc203234926"/>
+      <w:bookmarkStart w:id="22" w:name="_Toc203254266"/>
       <w:r>
         <w:rPr>
           <w:rStyle w:val="Heading2Char"/>
@@ -6552,7 +6706,7 @@
           <w:szCs w:val="32"/>
         </w:rPr>
       </w:pPr>
-      <w:bookmarkStart w:id="23" w:name="_Toc203234927"/>
+      <w:bookmarkStart w:id="23" w:name="_Toc203254267"/>
       <w:r>
         <w:rPr>
           <w:sz w:val="32"/>
@@ -6566,7 +6720,7 @@
       <w:pPr>
         <w:pStyle w:val="NormalWeb"/>
       </w:pPr>
-      <w:bookmarkStart w:id="24" w:name="_Toc203234928"/>
+      <w:bookmarkStart w:id="24" w:name="_Toc203254268"/>
       <w:r>
         <w:rPr>
           <w:rStyle w:val="Heading2Char"/>
@@ -6604,7 +6758,7 @@
       <w:pPr>
         <w:pStyle w:val="NormalWeb"/>
       </w:pPr>
-      <w:bookmarkStart w:id="25" w:name="_Toc203234929"/>
+      <w:bookmarkStart w:id="25" w:name="_Toc203254269"/>
       <w:r>
         <w:rPr>
           <w:rStyle w:val="Heading2Char"/>
@@ -6673,7 +6827,7 @@
           <w:szCs w:val="32"/>
         </w:rPr>
       </w:pPr>
-      <w:bookmarkStart w:id="26" w:name="_Toc203234930"/>
+      <w:bookmarkStart w:id="26" w:name="_Toc203254270"/>
       <w:r>
         <w:rPr>
           <w:sz w:val="32"/>
@@ -6756,7 +6910,7 @@
       <w:pPr>
         <w:pStyle w:val="Heading2"/>
       </w:pPr>
-      <w:bookmarkStart w:id="27" w:name="_Toc203234931"/>
+      <w:bookmarkStart w:id="27" w:name="_Toc203254271"/>
       <w:r>
         <w:rPr>
           <w:color w:val="000000"/>
@@ -7009,7 +7163,7 @@
       <w:pPr>
         <w:pStyle w:val="Heading2"/>
       </w:pPr>
-      <w:bookmarkStart w:id="28" w:name="_Toc203234932"/>
+      <w:bookmarkStart w:id="28" w:name="_Toc203254272"/>
       <w:r>
         <w:rPr>
           <w:color w:val="000000"/>
@@ -7279,7 +7433,7 @@
       <w:pPr>
         <w:pStyle w:val="Heading2"/>
       </w:pPr>
-      <w:bookmarkStart w:id="29" w:name="_Toc203234933"/>
+      <w:bookmarkStart w:id="29" w:name="_Toc203254273"/>
       <w:r>
         <w:rPr>
           <w:color w:val="000000"/>
@@ -7381,7 +7535,7 @@
           <w:szCs w:val="32"/>
         </w:rPr>
       </w:pPr>
-      <w:bookmarkStart w:id="30" w:name="_Toc203234934"/>
+      <w:bookmarkStart w:id="30" w:name="_Toc203254274"/>
       <w:r>
         <w:rPr>
           <w:sz w:val="32"/>
@@ -7395,7 +7549,7 @@
       <w:pPr>
         <w:pStyle w:val="Heading2"/>
       </w:pPr>
-      <w:bookmarkStart w:id="31" w:name="_Toc203234935"/>
+      <w:bookmarkStart w:id="31" w:name="_Toc203254275"/>
       <w:r>
         <w:rPr>
           <w:color w:val="000000"/>
@@ -7432,7 +7586,7 @@
       <w:pPr>
         <w:pStyle w:val="Heading2"/>
       </w:pPr>
-      <w:bookmarkStart w:id="32" w:name="_Toc203234936"/>
+      <w:bookmarkStart w:id="32" w:name="_Toc203254276"/>
       <w:r>
         <w:rPr>
           <w:color w:val="000000"/>
@@ -7473,7 +7627,7 @@
       <w:pPr>
         <w:pStyle w:val="Heading2"/>
       </w:pPr>
-      <w:bookmarkStart w:id="33" w:name="_Toc203234937"/>
+      <w:bookmarkStart w:id="33" w:name="_Toc203254277"/>
       <w:r>
         <w:rPr>
           <w:color w:val="000000"/>
@@ -7848,7 +8002,7 @@
       <w:pPr>
         <w:pStyle w:val="Heading2"/>
       </w:pPr>
-      <w:bookmarkStart w:id="34" w:name="_Toc203234938"/>
+      <w:bookmarkStart w:id="34" w:name="_Toc203254278"/>
       <w:r>
         <w:rPr>
           <w:color w:val="000000"/>
@@ -7861,7 +8015,7 @@
       <w:pPr>
         <w:pStyle w:val="Heading3"/>
       </w:pPr>
-      <w:bookmarkStart w:id="35" w:name="_Toc203234939"/>
+      <w:bookmarkStart w:id="35" w:name="_Toc203254279"/>
       <w:r>
         <w:rPr>
           <w:color w:val="000000"/>
@@ -8328,7 +8482,7 @@
       <w:pPr>
         <w:pStyle w:val="Heading3"/>
       </w:pPr>
-      <w:bookmarkStart w:id="36" w:name="_Toc203234940"/>
+      <w:bookmarkStart w:id="36" w:name="_Toc203254280"/>
       <w:r>
         <w:rPr>
           <w:color w:val="000000"/>
@@ -8579,7 +8733,7 @@
       <w:pPr>
         <w:pStyle w:val="Heading3"/>
       </w:pPr>
-      <w:bookmarkStart w:id="37" w:name="_Toc203234941"/>
+      <w:bookmarkStart w:id="37" w:name="_Toc203254281"/>
       <w:r>
         <w:rPr>
           <w:color w:val="000000"/>
@@ -8818,7 +8972,7 @@
       <w:pPr>
         <w:pStyle w:val="Heading2"/>
       </w:pPr>
-      <w:bookmarkStart w:id="38" w:name="_Toc203234942"/>
+      <w:bookmarkStart w:id="38" w:name="_Toc203254282"/>
       <w:r>
         <w:rPr>
           <w:color w:val="000000"/>
@@ -8984,7 +9138,7 @@
       <w:pPr>
         <w:pStyle w:val="Heading2"/>
       </w:pPr>
-      <w:bookmarkStart w:id="39" w:name="_Toc203234943"/>
+      <w:bookmarkStart w:id="39" w:name="_Toc203254283"/>
       <w:r>
         <w:rPr>
           <w:color w:val="000000"/>
@@ -9146,16 +9300,59 @@
     </w:p>
     <w:p>
       <w:pPr>
-        <w:pStyle w:val="Bibliography"/>
-        <w:ind w:left="0" w:firstLine="0"/>
+        <w:pStyle w:val="Heading1"/>
         <w:rPr>
           <w:noProof/>
-        </w:rPr>
-      </w:pPr>
+          <w:sz w:val="32"/>
+          <w:szCs w:val="32"/>
+        </w:rPr>
+      </w:pPr>
+      <w:bookmarkStart w:id="40" w:name="_Toc203254284"/>
+      <w:r>
+        <w:rPr>
+          <w:noProof/>
+          <w:sz w:val="32"/>
+          <w:szCs w:val="32"/>
+        </w:rPr>
+        <w:t>Panopto User Walkthrough</w:t>
+      </w:r>
+      <w:bookmarkEnd w:id="40"/>
+    </w:p>
+    <w:p>
+      <w:pPr>
+        <w:pStyle w:val="Heading2"/>
+      </w:pPr>
+      <w:bookmarkStart w:id="41" w:name="_Toc203254285"/>
+      <w:r>
+        <w:t>Panopto Video Link:</w:t>
+      </w:r>
+      <w:bookmarkEnd w:id="41"/>
+    </w:p>
+    <w:p>
+      <w:hyperlink r:id="rId51" w:history="1">
+        <w:r>
+          <w:rPr>
+            <w:rStyle w:val="Hyperlink"/>
+          </w:rPr>
+          <w:t>https://wgu.hosted.panopto.c</w:t>
+        </w:r>
+        <w:r>
+          <w:rPr>
+            <w:rStyle w:val="Hyperlink"/>
+          </w:rPr>
+          <w:t>o</w:t>
+        </w:r>
+        <w:r>
+          <w:rPr>
+            <w:rStyle w:val="Hyperlink"/>
+          </w:rPr>
+          <w:t>m/Panopto/Pages/Viewer.aspx?id=c9a59423-5170-4bb4-8cf3-b319003f168a</w:t>
+        </w:r>
+      </w:hyperlink>
     </w:p>
     <w:sectPr>
-      <w:headerReference w:type="default" r:id="rId51"/>
-      <w:headerReference w:type="first" r:id="rId52"/>
+      <w:headerReference w:type="default" r:id="rId52"/>
+      <w:headerReference w:type="first" r:id="rId53"/>
       <w:footnotePr>
         <w:pos w:val="beneathText"/>
       </w:footnotePr>
@@ -15735,6 +15932,16 @@
       </w:tblBorders>
     </w:tblPr>
   </w:style>
+  <w:style w:type="character" w:styleId="UnresolvedMention">
+    <w:name w:val="Unresolved Mention"/>
+    <w:basedOn w:val="DefaultParagraphFont"/>
+    <w:uiPriority w:val="99"/>
+    <w:rsid w:val="00FE26F5"/>
+    <w:rPr>
+      <w:color w:val="605E5C"/>
+      <w:shd w:val="clear" w:color="auto" w:fill="E1DFDD"/>
+    </w:rPr>
+  </w:style>
 </w:styles>
 </file>
 

</xml_diff>

<commit_message>
updated GitLab branch history images in Task 3 report
</commit_message>
<xml_diff>
--- a/docs/EQN1 Task 3.docx
+++ b/docs/EQN1 Task 3.docx
@@ -629,7 +629,7 @@
           <w:szCs w:val="22"/>
         </w:rPr>
       </w:pPr>
-      <w:bookmarkStart w:id="0" w:name="_Toc203254245"/>
+      <w:bookmarkStart w:id="0" w:name="_Toc203255047"/>
       <w:r>
         <w:rPr>
           <w:rStyle w:val="Hyperlink"/>
@@ -705,7 +705,7 @@
             </w:rPr>
             <w:fldChar w:fldCharType="separate"/>
           </w:r>
-          <w:hyperlink w:anchor="_Toc203254245" w:history="1">
+          <w:hyperlink w:anchor="_Toc203255047" w:history="1">
             <w:r>
               <w:rPr>
                 <w:rStyle w:val="Hyperlink"/>
@@ -732,7 +732,7 @@
                 <w:noProof/>
                 <w:webHidden/>
               </w:rPr>
-              <w:instrText xml:space="preserve"> PAGEREF _Toc203254245 \h </w:instrText>
+              <w:instrText xml:space="preserve"> PAGEREF _Toc203255047 \h </w:instrText>
             </w:r>
             <w:r>
               <w:rPr>
@@ -781,7 +781,7 @@
               <w14:ligatures w14:val="standardContextual"/>
             </w:rPr>
           </w:pPr>
-          <w:hyperlink w:anchor="_Toc203254246" w:history="1">
+          <w:hyperlink w:anchor="_Toc203255048" w:history="1">
             <w:r>
               <w:rPr>
                 <w:rStyle w:val="Hyperlink"/>
@@ -809,7 +809,7 @@
                 <w:noProof/>
                 <w:webHidden/>
               </w:rPr>
-              <w:instrText xml:space="preserve"> PAGEREF _Toc203254246 \h </w:instrText>
+              <w:instrText xml:space="preserve"> PAGEREF _Toc203255048 \h </w:instrText>
             </w:r>
             <w:r>
               <w:rPr>
@@ -858,7 +858,7 @@
               <w14:ligatures w14:val="standardContextual"/>
             </w:rPr>
           </w:pPr>
-          <w:hyperlink w:anchor="_Toc203254247" w:history="1">
+          <w:hyperlink w:anchor="_Toc203255049" w:history="1">
             <w:r>
               <w:rPr>
                 <w:rStyle w:val="Hyperlink"/>
@@ -885,7 +885,7 @@
                 <w:noProof/>
                 <w:webHidden/>
               </w:rPr>
-              <w:instrText xml:space="preserve"> PAGEREF _Toc203254247 \h </w:instrText>
+              <w:instrText xml:space="preserve"> PAGEREF _Toc203255049 \h </w:instrText>
             </w:r>
             <w:r>
               <w:rPr>
@@ -934,7 +934,7 @@
               <w14:ligatures w14:val="standardContextual"/>
             </w:rPr>
           </w:pPr>
-          <w:hyperlink w:anchor="_Toc203254248" w:history="1">
+          <w:hyperlink w:anchor="_Toc203255050" w:history="1">
             <w:r>
               <w:rPr>
                 <w:rStyle w:val="Hyperlink"/>
@@ -961,7 +961,7 @@
                 <w:noProof/>
                 <w:webHidden/>
               </w:rPr>
-              <w:instrText xml:space="preserve"> PAGEREF _Toc203254248 \h </w:instrText>
+              <w:instrText xml:space="preserve"> PAGEREF _Toc203255050 \h </w:instrText>
             </w:r>
             <w:r>
               <w:rPr>
@@ -1010,7 +1010,7 @@
               <w14:ligatures w14:val="standardContextual"/>
             </w:rPr>
           </w:pPr>
-          <w:hyperlink w:anchor="_Toc203254249" w:history="1">
+          <w:hyperlink w:anchor="_Toc203255051" w:history="1">
             <w:r>
               <w:rPr>
                 <w:rStyle w:val="Hyperlink"/>
@@ -1037,7 +1037,7 @@
                 <w:noProof/>
                 <w:webHidden/>
               </w:rPr>
-              <w:instrText xml:space="preserve"> PAGEREF _Toc203254249 \h </w:instrText>
+              <w:instrText xml:space="preserve"> PAGEREF _Toc203255051 \h </w:instrText>
             </w:r>
             <w:r>
               <w:rPr>
@@ -1086,7 +1086,7 @@
               <w14:ligatures w14:val="standardContextual"/>
             </w:rPr>
           </w:pPr>
-          <w:hyperlink w:anchor="_Toc203254250" w:history="1">
+          <w:hyperlink w:anchor="_Toc203255052" w:history="1">
             <w:r>
               <w:rPr>
                 <w:rStyle w:val="Hyperlink"/>
@@ -1113,7 +1113,7 @@
                 <w:noProof/>
                 <w:webHidden/>
               </w:rPr>
-              <w:instrText xml:space="preserve"> PAGEREF _Toc203254250 \h </w:instrText>
+              <w:instrText xml:space="preserve"> PAGEREF _Toc203255052 \h </w:instrText>
             </w:r>
             <w:r>
               <w:rPr>
@@ -1162,7 +1162,7 @@
               <w14:ligatures w14:val="standardContextual"/>
             </w:rPr>
           </w:pPr>
-          <w:hyperlink w:anchor="_Toc203254251" w:history="1">
+          <w:hyperlink w:anchor="_Toc203255053" w:history="1">
             <w:r>
               <w:rPr>
                 <w:rStyle w:val="Hyperlink"/>
@@ -1189,7 +1189,7 @@
                 <w:noProof/>
                 <w:webHidden/>
               </w:rPr>
-              <w:instrText xml:space="preserve"> PAGEREF _Toc203254251 \h </w:instrText>
+              <w:instrText xml:space="preserve"> PAGEREF _Toc203255053 \h </w:instrText>
             </w:r>
             <w:r>
               <w:rPr>
@@ -1238,7 +1238,7 @@
               <w14:ligatures w14:val="standardContextual"/>
             </w:rPr>
           </w:pPr>
-          <w:hyperlink w:anchor="_Toc203254252" w:history="1">
+          <w:hyperlink w:anchor="_Toc203255054" w:history="1">
             <w:r>
               <w:rPr>
                 <w:rStyle w:val="Hyperlink"/>
@@ -1265,7 +1265,7 @@
                 <w:noProof/>
                 <w:webHidden/>
               </w:rPr>
-              <w:instrText xml:space="preserve"> PAGEREF _Toc203254252 \h </w:instrText>
+              <w:instrText xml:space="preserve"> PAGEREF _Toc203255054 \h </w:instrText>
             </w:r>
             <w:r>
               <w:rPr>
@@ -1312,7 +1312,7 @@
               <w14:ligatures w14:val="standardContextual"/>
             </w:rPr>
           </w:pPr>
-          <w:hyperlink w:anchor="_Toc203254253" w:history="1">
+          <w:hyperlink w:anchor="_Toc203255055" w:history="1">
             <w:r>
               <w:rPr>
                 <w:rStyle w:val="Hyperlink"/>
@@ -1339,7 +1339,7 @@
                 <w:noProof/>
                 <w:webHidden/>
               </w:rPr>
-              <w:instrText xml:space="preserve"> PAGEREF _Toc203254253 \h </w:instrText>
+              <w:instrText xml:space="preserve"> PAGEREF _Toc203255055 \h </w:instrText>
             </w:r>
             <w:r>
               <w:rPr>
@@ -1386,7 +1386,7 @@
               <w14:ligatures w14:val="standardContextual"/>
             </w:rPr>
           </w:pPr>
-          <w:hyperlink w:anchor="_Toc203254254" w:history="1">
+          <w:hyperlink w:anchor="_Toc203255056" w:history="1">
             <w:r>
               <w:rPr>
                 <w:rStyle w:val="Hyperlink"/>
@@ -1413,7 +1413,7 @@
                 <w:noProof/>
                 <w:webHidden/>
               </w:rPr>
-              <w:instrText xml:space="preserve"> PAGEREF _Toc203254254 \h </w:instrText>
+              <w:instrText xml:space="preserve"> PAGEREF _Toc203255056 \h </w:instrText>
             </w:r>
             <w:r>
               <w:rPr>
@@ -1462,7 +1462,7 @@
               <w14:ligatures w14:val="standardContextual"/>
             </w:rPr>
           </w:pPr>
-          <w:hyperlink w:anchor="_Toc203254255" w:history="1">
+          <w:hyperlink w:anchor="_Toc203255057" w:history="1">
             <w:r>
               <w:rPr>
                 <w:rStyle w:val="Hyperlink"/>
@@ -1489,7 +1489,7 @@
                 <w:noProof/>
                 <w:webHidden/>
               </w:rPr>
-              <w:instrText xml:space="preserve"> PAGEREF _Toc203254255 \h </w:instrText>
+              <w:instrText xml:space="preserve"> PAGEREF _Toc203255057 \h </w:instrText>
             </w:r>
             <w:r>
               <w:rPr>
@@ -1536,7 +1536,7 @@
               <w14:ligatures w14:val="standardContextual"/>
             </w:rPr>
           </w:pPr>
-          <w:hyperlink w:anchor="_Toc203254256" w:history="1">
+          <w:hyperlink w:anchor="_Toc203255058" w:history="1">
             <w:r>
               <w:rPr>
                 <w:rStyle w:val="Hyperlink"/>
@@ -1563,7 +1563,7 @@
                 <w:noProof/>
                 <w:webHidden/>
               </w:rPr>
-              <w:instrText xml:space="preserve"> PAGEREF _Toc203254256 \h </w:instrText>
+              <w:instrText xml:space="preserve"> PAGEREF _Toc203255058 \h </w:instrText>
             </w:r>
             <w:r>
               <w:rPr>
@@ -1610,7 +1610,7 @@
               <w14:ligatures w14:val="standardContextual"/>
             </w:rPr>
           </w:pPr>
-          <w:hyperlink w:anchor="_Toc203254257" w:history="1">
+          <w:hyperlink w:anchor="_Toc203255059" w:history="1">
             <w:r>
               <w:rPr>
                 <w:rStyle w:val="Hyperlink"/>
@@ -1637,7 +1637,7 @@
                 <w:noProof/>
                 <w:webHidden/>
               </w:rPr>
-              <w:instrText xml:space="preserve"> PAGEREF _Toc203254257 \h </w:instrText>
+              <w:instrText xml:space="preserve"> PAGEREF _Toc203255059 \h </w:instrText>
             </w:r>
             <w:r>
               <w:rPr>
@@ -1684,7 +1684,7 @@
               <w14:ligatures w14:val="standardContextual"/>
             </w:rPr>
           </w:pPr>
-          <w:hyperlink w:anchor="_Toc203254258" w:history="1">
+          <w:hyperlink w:anchor="_Toc203255060" w:history="1">
             <w:r>
               <w:rPr>
                 <w:rStyle w:val="Hyperlink"/>
@@ -1711,7 +1711,7 @@
                 <w:noProof/>
                 <w:webHidden/>
               </w:rPr>
-              <w:instrText xml:space="preserve"> PAGEREF _Toc203254258 \h </w:instrText>
+              <w:instrText xml:space="preserve"> PAGEREF _Toc203255060 \h </w:instrText>
             </w:r>
             <w:r>
               <w:rPr>
@@ -1758,7 +1758,7 @@
               <w14:ligatures w14:val="standardContextual"/>
             </w:rPr>
           </w:pPr>
-          <w:hyperlink w:anchor="_Toc203254259" w:history="1">
+          <w:hyperlink w:anchor="_Toc203255061" w:history="1">
             <w:r>
               <w:rPr>
                 <w:rStyle w:val="Hyperlink"/>
@@ -1785,7 +1785,7 @@
                 <w:noProof/>
                 <w:webHidden/>
               </w:rPr>
-              <w:instrText xml:space="preserve"> PAGEREF _Toc203254259 \h </w:instrText>
+              <w:instrText xml:space="preserve"> PAGEREF _Toc203255061 \h </w:instrText>
             </w:r>
             <w:r>
               <w:rPr>
@@ -1832,7 +1832,7 @@
               <w14:ligatures w14:val="standardContextual"/>
             </w:rPr>
           </w:pPr>
-          <w:hyperlink w:anchor="_Toc203254260" w:history="1">
+          <w:hyperlink w:anchor="_Toc203255062" w:history="1">
             <w:r>
               <w:rPr>
                 <w:rStyle w:val="Hyperlink"/>
@@ -1859,7 +1859,7 @@
                 <w:noProof/>
                 <w:webHidden/>
               </w:rPr>
-              <w:instrText xml:space="preserve"> PAGEREF _Toc203254260 \h </w:instrText>
+              <w:instrText xml:space="preserve"> PAGEREF _Toc203255062 \h </w:instrText>
             </w:r>
             <w:r>
               <w:rPr>
@@ -1906,7 +1906,7 @@
               <w14:ligatures w14:val="standardContextual"/>
             </w:rPr>
           </w:pPr>
-          <w:hyperlink w:anchor="_Toc203254261" w:history="1">
+          <w:hyperlink w:anchor="_Toc203255063" w:history="1">
             <w:r>
               <w:rPr>
                 <w:rStyle w:val="Hyperlink"/>
@@ -1933,7 +1933,7 @@
                 <w:noProof/>
                 <w:webHidden/>
               </w:rPr>
-              <w:instrText xml:space="preserve"> PAGEREF _Toc203254261 \h </w:instrText>
+              <w:instrText xml:space="preserve"> PAGEREF _Toc203255063 \h </w:instrText>
             </w:r>
             <w:r>
               <w:rPr>
@@ -1982,7 +1982,7 @@
               <w14:ligatures w14:val="standardContextual"/>
             </w:rPr>
           </w:pPr>
-          <w:hyperlink w:anchor="_Toc203254262" w:history="1">
+          <w:hyperlink w:anchor="_Toc203255064" w:history="1">
             <w:r>
               <w:rPr>
                 <w:rStyle w:val="Hyperlink"/>
@@ -2009,7 +2009,7 @@
                 <w:noProof/>
                 <w:webHidden/>
               </w:rPr>
-              <w:instrText xml:space="preserve"> PAGEREF _Toc203254262 \h </w:instrText>
+              <w:instrText xml:space="preserve"> PAGEREF _Toc203255064 \h </w:instrText>
             </w:r>
             <w:r>
               <w:rPr>
@@ -2058,7 +2058,7 @@
               <w14:ligatures w14:val="standardContextual"/>
             </w:rPr>
           </w:pPr>
-          <w:hyperlink w:anchor="_Toc203254263" w:history="1">
+          <w:hyperlink w:anchor="_Toc203255065" w:history="1">
             <w:r>
               <w:rPr>
                 <w:rStyle w:val="Hyperlink"/>
@@ -2085,7 +2085,7 @@
                 <w:noProof/>
                 <w:webHidden/>
               </w:rPr>
-              <w:instrText xml:space="preserve"> PAGEREF _Toc203254263 \h </w:instrText>
+              <w:instrText xml:space="preserve"> PAGEREF _Toc203255065 \h </w:instrText>
             </w:r>
             <w:r>
               <w:rPr>
@@ -2134,7 +2134,7 @@
               <w14:ligatures w14:val="standardContextual"/>
             </w:rPr>
           </w:pPr>
-          <w:hyperlink w:anchor="_Toc203254264" w:history="1">
+          <w:hyperlink w:anchor="_Toc203255066" w:history="1">
             <w:r>
               <w:rPr>
                 <w:rStyle w:val="Hyperlink"/>
@@ -2161,7 +2161,7 @@
                 <w:noProof/>
                 <w:webHidden/>
               </w:rPr>
-              <w:instrText xml:space="preserve"> PAGEREF _Toc203254264 \h </w:instrText>
+              <w:instrText xml:space="preserve"> PAGEREF _Toc203255066 \h </w:instrText>
             </w:r>
             <w:r>
               <w:rPr>
@@ -2210,7 +2210,7 @@
               <w14:ligatures w14:val="standardContextual"/>
             </w:rPr>
           </w:pPr>
-          <w:hyperlink w:anchor="_Toc203254265" w:history="1">
+          <w:hyperlink w:anchor="_Toc203255067" w:history="1">
             <w:r>
               <w:rPr>
                 <w:rStyle w:val="Hyperlink"/>
@@ -2237,7 +2237,7 @@
                 <w:noProof/>
                 <w:webHidden/>
               </w:rPr>
-              <w:instrText xml:space="preserve"> PAGEREF _Toc203254265 \h </w:instrText>
+              <w:instrText xml:space="preserve"> PAGEREF _Toc203255067 \h </w:instrText>
             </w:r>
             <w:r>
               <w:rPr>
@@ -2286,7 +2286,7 @@
               <w14:ligatures w14:val="standardContextual"/>
             </w:rPr>
           </w:pPr>
-          <w:hyperlink w:anchor="_Toc203254266" w:history="1">
+          <w:hyperlink w:anchor="_Toc203255068" w:history="1">
             <w:r>
               <w:rPr>
                 <w:rStyle w:val="Hyperlink"/>
@@ -2313,7 +2313,7 @@
                 <w:noProof/>
                 <w:webHidden/>
               </w:rPr>
-              <w:instrText xml:space="preserve"> PAGEREF _Toc203254266 \h </w:instrText>
+              <w:instrText xml:space="preserve"> PAGEREF _Toc203255068 \h </w:instrText>
             </w:r>
             <w:r>
               <w:rPr>
@@ -2362,7 +2362,7 @@
               <w14:ligatures w14:val="standardContextual"/>
             </w:rPr>
           </w:pPr>
-          <w:hyperlink w:anchor="_Toc203254267" w:history="1">
+          <w:hyperlink w:anchor="_Toc203255069" w:history="1">
             <w:r>
               <w:rPr>
                 <w:rStyle w:val="Hyperlink"/>
@@ -2389,7 +2389,7 @@
                 <w:noProof/>
                 <w:webHidden/>
               </w:rPr>
-              <w:instrText xml:space="preserve"> PAGEREF _Toc203254267 \h </w:instrText>
+              <w:instrText xml:space="preserve"> PAGEREF _Toc203255069 \h </w:instrText>
             </w:r>
             <w:r>
               <w:rPr>
@@ -2438,7 +2438,7 @@
               <w14:ligatures w14:val="standardContextual"/>
             </w:rPr>
           </w:pPr>
-          <w:hyperlink w:anchor="_Toc203254268" w:history="1">
+          <w:hyperlink w:anchor="_Toc203255070" w:history="1">
             <w:r>
               <w:rPr>
                 <w:rStyle w:val="Hyperlink"/>
@@ -2465,7 +2465,7 @@
                 <w:noProof/>
                 <w:webHidden/>
               </w:rPr>
-              <w:instrText xml:space="preserve"> PAGEREF _Toc203254268 \h </w:instrText>
+              <w:instrText xml:space="preserve"> PAGEREF _Toc203255070 \h </w:instrText>
             </w:r>
             <w:r>
               <w:rPr>
@@ -2514,7 +2514,7 @@
               <w14:ligatures w14:val="standardContextual"/>
             </w:rPr>
           </w:pPr>
-          <w:hyperlink w:anchor="_Toc203254269" w:history="1">
+          <w:hyperlink w:anchor="_Toc203255071" w:history="1">
             <w:r>
               <w:rPr>
                 <w:rStyle w:val="Hyperlink"/>
@@ -2541,7 +2541,7 @@
                 <w:noProof/>
                 <w:webHidden/>
               </w:rPr>
-              <w:instrText xml:space="preserve"> PAGEREF _Toc203254269 \h </w:instrText>
+              <w:instrText xml:space="preserve"> PAGEREF _Toc203255071 \h </w:instrText>
             </w:r>
             <w:r>
               <w:rPr>
@@ -2590,7 +2590,7 @@
               <w14:ligatures w14:val="standardContextual"/>
             </w:rPr>
           </w:pPr>
-          <w:hyperlink w:anchor="_Toc203254270" w:history="1">
+          <w:hyperlink w:anchor="_Toc203255072" w:history="1">
             <w:r>
               <w:rPr>
                 <w:rStyle w:val="Hyperlink"/>
@@ -2617,7 +2617,7 @@
                 <w:noProof/>
                 <w:webHidden/>
               </w:rPr>
-              <w:instrText xml:space="preserve"> PAGEREF _Toc203254270 \h </w:instrText>
+              <w:instrText xml:space="preserve"> PAGEREF _Toc203255072 \h </w:instrText>
             </w:r>
             <w:r>
               <w:rPr>
@@ -2666,7 +2666,7 @@
               <w14:ligatures w14:val="standardContextual"/>
             </w:rPr>
           </w:pPr>
-          <w:hyperlink w:anchor="_Toc203254271" w:history="1">
+          <w:hyperlink w:anchor="_Toc203255073" w:history="1">
             <w:r>
               <w:rPr>
                 <w:rStyle w:val="Hyperlink"/>
@@ -2693,7 +2693,7 @@
                 <w:noProof/>
                 <w:webHidden/>
               </w:rPr>
-              <w:instrText xml:space="preserve"> PAGEREF _Toc203254271 \h </w:instrText>
+              <w:instrText xml:space="preserve"> PAGEREF _Toc203255073 \h </w:instrText>
             </w:r>
             <w:r>
               <w:rPr>
@@ -2742,7 +2742,7 @@
               <w14:ligatures w14:val="standardContextual"/>
             </w:rPr>
           </w:pPr>
-          <w:hyperlink w:anchor="_Toc203254272" w:history="1">
+          <w:hyperlink w:anchor="_Toc203255074" w:history="1">
             <w:r>
               <w:rPr>
                 <w:rStyle w:val="Hyperlink"/>
@@ -2769,7 +2769,7 @@
                 <w:noProof/>
                 <w:webHidden/>
               </w:rPr>
-              <w:instrText xml:space="preserve"> PAGEREF _Toc203254272 \h </w:instrText>
+              <w:instrText xml:space="preserve"> PAGEREF _Toc203255074 \h </w:instrText>
             </w:r>
             <w:r>
               <w:rPr>
@@ -2789,7 +2789,7 @@
                 <w:noProof/>
                 <w:webHidden/>
               </w:rPr>
-              <w:t>20</w:t>
+              <w:t>21</w:t>
             </w:r>
             <w:r>
               <w:rPr>
@@ -2818,7 +2818,7 @@
               <w14:ligatures w14:val="standardContextual"/>
             </w:rPr>
           </w:pPr>
-          <w:hyperlink w:anchor="_Toc203254273" w:history="1">
+          <w:hyperlink w:anchor="_Toc203255075" w:history="1">
             <w:r>
               <w:rPr>
                 <w:rStyle w:val="Hyperlink"/>
@@ -2845,7 +2845,7 @@
                 <w:noProof/>
                 <w:webHidden/>
               </w:rPr>
-              <w:instrText xml:space="preserve"> PAGEREF _Toc203254273 \h </w:instrText>
+              <w:instrText xml:space="preserve"> PAGEREF _Toc203255075 \h </w:instrText>
             </w:r>
             <w:r>
               <w:rPr>
@@ -2865,7 +2865,7 @@
                 <w:noProof/>
                 <w:webHidden/>
               </w:rPr>
-              <w:t>21</w:t>
+              <w:t>22</w:t>
             </w:r>
             <w:r>
               <w:rPr>
@@ -2894,7 +2894,7 @@
               <w14:ligatures w14:val="standardContextual"/>
             </w:rPr>
           </w:pPr>
-          <w:hyperlink w:anchor="_Toc203254274" w:history="1">
+          <w:hyperlink w:anchor="_Toc203255076" w:history="1">
             <w:r>
               <w:rPr>
                 <w:rStyle w:val="Hyperlink"/>
@@ -2921,7 +2921,7 @@
                 <w:noProof/>
                 <w:webHidden/>
               </w:rPr>
-              <w:instrText xml:space="preserve"> PAGEREF _Toc203254274 \h </w:instrText>
+              <w:instrText xml:space="preserve"> PAGEREF _Toc203255076 \h </w:instrText>
             </w:r>
             <w:r>
               <w:rPr>
@@ -2941,7 +2941,7 @@
                 <w:noProof/>
                 <w:webHidden/>
               </w:rPr>
-              <w:t>21</w:t>
+              <w:t>22</w:t>
             </w:r>
             <w:r>
               <w:rPr>
@@ -2970,7 +2970,7 @@
               <w14:ligatures w14:val="standardContextual"/>
             </w:rPr>
           </w:pPr>
-          <w:hyperlink w:anchor="_Toc203254275" w:history="1">
+          <w:hyperlink w:anchor="_Toc203255077" w:history="1">
             <w:r>
               <w:rPr>
                 <w:rStyle w:val="Hyperlink"/>
@@ -2997,7 +2997,7 @@
                 <w:noProof/>
                 <w:webHidden/>
               </w:rPr>
-              <w:instrText xml:space="preserve"> PAGEREF _Toc203254275 \h </w:instrText>
+              <w:instrText xml:space="preserve"> PAGEREF _Toc203255077 \h </w:instrText>
             </w:r>
             <w:r>
               <w:rPr>
@@ -3017,7 +3017,7 @@
                 <w:noProof/>
                 <w:webHidden/>
               </w:rPr>
-              <w:t>21</w:t>
+              <w:t>22</w:t>
             </w:r>
             <w:r>
               <w:rPr>
@@ -3046,7 +3046,7 @@
               <w14:ligatures w14:val="standardContextual"/>
             </w:rPr>
           </w:pPr>
-          <w:hyperlink w:anchor="_Toc203254276" w:history="1">
+          <w:hyperlink w:anchor="_Toc203255078" w:history="1">
             <w:r>
               <w:rPr>
                 <w:rStyle w:val="Hyperlink"/>
@@ -3073,7 +3073,7 @@
                 <w:noProof/>
                 <w:webHidden/>
               </w:rPr>
-              <w:instrText xml:space="preserve"> PAGEREF _Toc203254276 \h </w:instrText>
+              <w:instrText xml:space="preserve"> PAGEREF _Toc203255078 \h </w:instrText>
             </w:r>
             <w:r>
               <w:rPr>
@@ -3122,7 +3122,7 @@
               <w14:ligatures w14:val="standardContextual"/>
             </w:rPr>
           </w:pPr>
-          <w:hyperlink w:anchor="_Toc203254277" w:history="1">
+          <w:hyperlink w:anchor="_Toc203255079" w:history="1">
             <w:r>
               <w:rPr>
                 <w:rStyle w:val="Hyperlink"/>
@@ -3149,7 +3149,7 @@
                 <w:noProof/>
                 <w:webHidden/>
               </w:rPr>
-              <w:instrText xml:space="preserve"> PAGEREF _Toc203254277 \h </w:instrText>
+              <w:instrText xml:space="preserve"> PAGEREF _Toc203255079 \h </w:instrText>
             </w:r>
             <w:r>
               <w:rPr>
@@ -3198,7 +3198,7 @@
               <w14:ligatures w14:val="standardContextual"/>
             </w:rPr>
           </w:pPr>
-          <w:hyperlink w:anchor="_Toc203254278" w:history="1">
+          <w:hyperlink w:anchor="_Toc203255080" w:history="1">
             <w:r>
               <w:rPr>
                 <w:rStyle w:val="Hyperlink"/>
@@ -3225,7 +3225,7 @@
                 <w:noProof/>
                 <w:webHidden/>
               </w:rPr>
-              <w:instrText xml:space="preserve"> PAGEREF _Toc203254278 \h </w:instrText>
+              <w:instrText xml:space="preserve"> PAGEREF _Toc203255080 \h </w:instrText>
             </w:r>
             <w:r>
               <w:rPr>
@@ -3272,7 +3272,7 @@
               <w14:ligatures w14:val="standardContextual"/>
             </w:rPr>
           </w:pPr>
-          <w:hyperlink w:anchor="_Toc203254279" w:history="1">
+          <w:hyperlink w:anchor="_Toc203255081" w:history="1">
             <w:r>
               <w:rPr>
                 <w:rStyle w:val="Hyperlink"/>
@@ -3299,7 +3299,7 @@
                 <w:noProof/>
                 <w:webHidden/>
               </w:rPr>
-              <w:instrText xml:space="preserve"> PAGEREF _Toc203254279 \h </w:instrText>
+              <w:instrText xml:space="preserve"> PAGEREF _Toc203255081 \h </w:instrText>
             </w:r>
             <w:r>
               <w:rPr>
@@ -3346,7 +3346,7 @@
               <w14:ligatures w14:val="standardContextual"/>
             </w:rPr>
           </w:pPr>
-          <w:hyperlink w:anchor="_Toc203254280" w:history="1">
+          <w:hyperlink w:anchor="_Toc203255082" w:history="1">
             <w:r>
               <w:rPr>
                 <w:rStyle w:val="Hyperlink"/>
@@ -3373,7 +3373,7 @@
                 <w:noProof/>
                 <w:webHidden/>
               </w:rPr>
-              <w:instrText xml:space="preserve"> PAGEREF _Toc203254280 \h </w:instrText>
+              <w:instrText xml:space="preserve"> PAGEREF _Toc203255082 \h </w:instrText>
             </w:r>
             <w:r>
               <w:rPr>
@@ -3420,7 +3420,7 @@
               <w14:ligatures w14:val="standardContextual"/>
             </w:rPr>
           </w:pPr>
-          <w:hyperlink w:anchor="_Toc203254281" w:history="1">
+          <w:hyperlink w:anchor="_Toc203255083" w:history="1">
             <w:r>
               <w:rPr>
                 <w:rStyle w:val="Hyperlink"/>
@@ -3447,7 +3447,7 @@
                 <w:noProof/>
                 <w:webHidden/>
               </w:rPr>
-              <w:instrText xml:space="preserve"> PAGEREF _Toc203254281 \h </w:instrText>
+              <w:instrText xml:space="preserve"> PAGEREF _Toc203255083 \h </w:instrText>
             </w:r>
             <w:r>
               <w:rPr>
@@ -3496,7 +3496,7 @@
               <w14:ligatures w14:val="standardContextual"/>
             </w:rPr>
           </w:pPr>
-          <w:hyperlink w:anchor="_Toc203254282" w:history="1">
+          <w:hyperlink w:anchor="_Toc203255084" w:history="1">
             <w:r>
               <w:rPr>
                 <w:rStyle w:val="Hyperlink"/>
@@ -3523,7 +3523,7 @@
                 <w:noProof/>
                 <w:webHidden/>
               </w:rPr>
-              <w:instrText xml:space="preserve"> PAGEREF _Toc203254282 \h </w:instrText>
+              <w:instrText xml:space="preserve"> PAGEREF _Toc203255084 \h </w:instrText>
             </w:r>
             <w:r>
               <w:rPr>
@@ -3543,7 +3543,7 @@
                 <w:noProof/>
                 <w:webHidden/>
               </w:rPr>
-              <w:t>29</w:t>
+              <w:t>30</w:t>
             </w:r>
             <w:r>
               <w:rPr>
@@ -3572,7 +3572,7 @@
               <w14:ligatures w14:val="standardContextual"/>
             </w:rPr>
           </w:pPr>
-          <w:hyperlink w:anchor="_Toc203254283" w:history="1">
+          <w:hyperlink w:anchor="_Toc203255085" w:history="1">
             <w:r>
               <w:rPr>
                 <w:rStyle w:val="Hyperlink"/>
@@ -3599,7 +3599,7 @@
                 <w:noProof/>
                 <w:webHidden/>
               </w:rPr>
-              <w:instrText xml:space="preserve"> PAGEREF _Toc203254283 \h </w:instrText>
+              <w:instrText xml:space="preserve"> PAGEREF _Toc203255085 \h </w:instrText>
             </w:r>
             <w:r>
               <w:rPr>
@@ -3648,7 +3648,7 @@
               <w14:ligatures w14:val="standardContextual"/>
             </w:rPr>
           </w:pPr>
-          <w:hyperlink w:anchor="_Toc203254284" w:history="1">
+          <w:hyperlink w:anchor="_Toc203255086" w:history="1">
             <w:r>
               <w:rPr>
                 <w:rStyle w:val="Hyperlink"/>
@@ -3675,7 +3675,7 @@
                 <w:noProof/>
                 <w:webHidden/>
               </w:rPr>
-              <w:instrText xml:space="preserve"> PAGEREF _Toc203254284 \h </w:instrText>
+              <w:instrText xml:space="preserve"> PAGEREF _Toc203255086 \h </w:instrText>
             </w:r>
             <w:r>
               <w:rPr>
@@ -3724,7 +3724,7 @@
               <w14:ligatures w14:val="standardContextual"/>
             </w:rPr>
           </w:pPr>
-          <w:hyperlink w:anchor="_Toc203254285" w:history="1">
+          <w:hyperlink w:anchor="_Toc203255087" w:history="1">
             <w:r>
               <w:rPr>
                 <w:rStyle w:val="Hyperlink"/>
@@ -3751,7 +3751,7 @@
                 <w:noProof/>
                 <w:webHidden/>
               </w:rPr>
-              <w:instrText xml:space="preserve"> PAGEREF _Toc203254285 \h </w:instrText>
+              <w:instrText xml:space="preserve"> PAGEREF _Toc203255087 \h </w:instrText>
             </w:r>
             <w:r>
               <w:rPr>
@@ -3815,7 +3815,7 @@
           <w:szCs w:val="28"/>
         </w:rPr>
       </w:pPr>
-      <w:bookmarkStart w:id="1" w:name="_Toc203254246"/>
+      <w:bookmarkStart w:id="1" w:name="_Toc203255048"/>
       <w:r>
         <w:rPr>
           <w:b/>
@@ -3847,7 +3847,7 @@
           <w:szCs w:val="32"/>
         </w:rPr>
       </w:pPr>
-      <w:bookmarkStart w:id="2" w:name="_Toc203254247"/>
+      <w:bookmarkStart w:id="2" w:name="_Toc203255049"/>
       <w:r>
         <w:rPr>
           <w:sz w:val="32"/>
@@ -3861,7 +3861,7 @@
       <w:pPr>
         <w:pStyle w:val="Heading2"/>
       </w:pPr>
-      <w:bookmarkStart w:id="3" w:name="_Toc203254248"/>
+      <w:bookmarkStart w:id="3" w:name="_Toc203255050"/>
       <w:r>
         <w:t>Class Design</w:t>
       </w:r>
@@ -4092,7 +4092,7 @@
           <w:kern w:val="0"/>
         </w:rPr>
       </w:pPr>
-      <w:bookmarkStart w:id="4" w:name="_Toc203254249"/>
+      <w:bookmarkStart w:id="4" w:name="_Toc203255051"/>
       <w:r>
         <w:rPr>
           <w:color w:val="000000"/>
@@ -4215,7 +4215,7 @@
       <w:pPr>
         <w:pStyle w:val="Heading2"/>
       </w:pPr>
-      <w:bookmarkStart w:id="5" w:name="_Toc203254250"/>
+      <w:bookmarkStart w:id="5" w:name="_Toc203255052"/>
       <w:r>
         <w:t>UI Design</w:t>
       </w:r>
@@ -5210,7 +5210,7 @@
         </w:rPr>
       </w:pPr>
       <w:bookmarkStart w:id="6" w:name="_Toc528608384"/>
-      <w:bookmarkStart w:id="7" w:name="_Toc203254251"/>
+      <w:bookmarkStart w:id="7" w:name="_Toc203255053"/>
       <w:r>
         <w:rPr>
           <w:sz w:val="32"/>
@@ -5226,7 +5226,7 @@
       <w:pPr>
         <w:pStyle w:val="Heading2"/>
       </w:pPr>
-      <w:bookmarkStart w:id="8" w:name="_Toc203254252"/>
+      <w:bookmarkStart w:id="8" w:name="_Toc203255054"/>
       <w:r>
         <w:t>Introduction</w:t>
       </w:r>
@@ -5236,7 +5236,7 @@
       <w:pPr>
         <w:pStyle w:val="Heading3"/>
       </w:pPr>
-      <w:bookmarkStart w:id="9" w:name="_Toc203254253"/>
+      <w:bookmarkStart w:id="9" w:name="_Toc203255055"/>
       <w:r>
         <w:t>Purpose</w:t>
       </w:r>
@@ -5254,7 +5254,7 @@
       <w:pPr>
         <w:pStyle w:val="Heading3"/>
       </w:pPr>
-      <w:bookmarkStart w:id="10" w:name="_Toc203254254"/>
+      <w:bookmarkStart w:id="10" w:name="_Toc203255056"/>
       <w:r>
         <w:t>Overview</w:t>
       </w:r>
@@ -5300,7 +5300,7 @@
       <w:pPr>
         <w:pStyle w:val="Heading2"/>
       </w:pPr>
-      <w:bookmarkStart w:id="11" w:name="_Toc203254255"/>
+      <w:bookmarkStart w:id="11" w:name="_Toc203255057"/>
       <w:r>
         <w:lastRenderedPageBreak/>
         <w:t>Test Plan</w:t>
@@ -5311,7 +5311,7 @@
       <w:pPr>
         <w:pStyle w:val="Heading3"/>
       </w:pPr>
-      <w:bookmarkStart w:id="12" w:name="_Toc203254256"/>
+      <w:bookmarkStart w:id="12" w:name="_Toc203255058"/>
       <w:r>
         <w:t>Items</w:t>
       </w:r>
@@ -5332,7 +5332,7 @@
       <w:pPr>
         <w:pStyle w:val="Heading3"/>
       </w:pPr>
-      <w:bookmarkStart w:id="13" w:name="_Toc203254257"/>
+      <w:bookmarkStart w:id="13" w:name="_Toc203255059"/>
       <w:r>
         <w:t>Features</w:t>
       </w:r>
@@ -5464,7 +5464,7 @@
       <w:pPr>
         <w:pStyle w:val="Heading3"/>
       </w:pPr>
-      <w:bookmarkStart w:id="14" w:name="_Toc203254258"/>
+      <w:bookmarkStart w:id="14" w:name="_Toc203255060"/>
       <w:r>
         <w:t>Deliverables</w:t>
       </w:r>
@@ -5519,7 +5519,7 @@
       <w:pPr>
         <w:pStyle w:val="Heading3"/>
       </w:pPr>
-      <w:bookmarkStart w:id="15" w:name="_Toc203254259"/>
+      <w:bookmarkStart w:id="15" w:name="_Toc203255061"/>
       <w:r>
         <w:t>Tasks</w:t>
       </w:r>
@@ -5627,7 +5627,7 @@
       <w:pPr>
         <w:pStyle w:val="Heading3"/>
       </w:pPr>
-      <w:bookmarkStart w:id="16" w:name="_Toc203254260"/>
+      <w:bookmarkStart w:id="16" w:name="_Toc203255062"/>
       <w:r>
         <w:t>Needs</w:t>
       </w:r>
@@ -5682,7 +5682,7 @@
       <w:pPr>
         <w:pStyle w:val="Heading3"/>
       </w:pPr>
-      <w:bookmarkStart w:id="17" w:name="_Toc203254261"/>
+      <w:bookmarkStart w:id="17" w:name="_Toc203255063"/>
       <w:r>
         <w:t>Pass/Fail Criteria</w:t>
       </w:r>
@@ -6013,7 +6013,7 @@
       <w:pPr>
         <w:pStyle w:val="Heading2"/>
       </w:pPr>
-      <w:bookmarkStart w:id="18" w:name="_Toc203254262"/>
+      <w:bookmarkStart w:id="18" w:name="_Toc203255064"/>
       <w:r>
         <w:t>Specifications</w:t>
       </w:r>
@@ -6301,7 +6301,7 @@
       <w:pPr>
         <w:pStyle w:val="Heading2"/>
       </w:pPr>
-      <w:bookmarkStart w:id="19" w:name="_Toc203254263"/>
+      <w:bookmarkStart w:id="19" w:name="_Toc203255065"/>
       <w:r>
         <w:t>Procedures</w:t>
       </w:r>
@@ -6450,7 +6450,7 @@
       <w:pPr>
         <w:pStyle w:val="Heading2"/>
       </w:pPr>
-      <w:bookmarkStart w:id="20" w:name="_Toc203254264"/>
+      <w:bookmarkStart w:id="20" w:name="_Toc203255066"/>
       <w:r>
         <w:t>Results</w:t>
       </w:r>
@@ -6650,7 +6650,7 @@
           <w:szCs w:val="32"/>
         </w:rPr>
       </w:pPr>
-      <w:bookmarkStart w:id="21" w:name="_Toc203254265"/>
+      <w:bookmarkStart w:id="21" w:name="_Toc203255067"/>
       <w:r>
         <w:rPr>
           <w:sz w:val="32"/>
@@ -6665,7 +6665,7 @@
       <w:pPr>
         <w:pStyle w:val="NormalWeb"/>
       </w:pPr>
-      <w:bookmarkStart w:id="22" w:name="_Toc203254266"/>
+      <w:bookmarkStart w:id="22" w:name="_Toc203255068"/>
       <w:r>
         <w:rPr>
           <w:rStyle w:val="Heading2Char"/>
@@ -6706,7 +6706,7 @@
           <w:szCs w:val="32"/>
         </w:rPr>
       </w:pPr>
-      <w:bookmarkStart w:id="23" w:name="_Toc203254267"/>
+      <w:bookmarkStart w:id="23" w:name="_Toc203255069"/>
       <w:r>
         <w:rPr>
           <w:sz w:val="32"/>
@@ -6720,7 +6720,7 @@
       <w:pPr>
         <w:pStyle w:val="NormalWeb"/>
       </w:pPr>
-      <w:bookmarkStart w:id="24" w:name="_Toc203254268"/>
+      <w:bookmarkStart w:id="24" w:name="_Toc203255070"/>
       <w:r>
         <w:rPr>
           <w:rStyle w:val="Heading2Char"/>
@@ -6753,12 +6753,16 @@
         </w:r>
       </w:hyperlink>
     </w:p>
-    <w:p/>
     <w:p>
       <w:pPr>
         <w:pStyle w:val="NormalWeb"/>
-      </w:pPr>
-      <w:bookmarkStart w:id="25" w:name="_Toc203254269"/>
+        <w:rPr>
+          <w:noProof/>
+          <w:sz w:val="32"/>
+          <w:szCs w:val="32"/>
+        </w:rPr>
+      </w:pPr>
+      <w:bookmarkStart w:id="25" w:name="_Toc203255071"/>
       <w:r>
         <w:rPr>
           <w:rStyle w:val="Heading2Char"/>
@@ -6778,15 +6782,23 @@
     <w:p>
       <w:pPr>
         <w:pStyle w:val="NormalWeb"/>
-        <w:shd w:val="clear" w:color="auto" w:fill="FFFFFF"/>
-        <w:ind w:left="288" w:hanging="288"/>
-      </w:pPr>
-      <w:r>
+        <w:rPr>
+          <w:noProof/>
+          <w:sz w:val="32"/>
+          <w:szCs w:val="32"/>
+        </w:rPr>
+      </w:pPr>
+      <w:r>
+        <w:rPr>
+          <w:noProof/>
+          <w:sz w:val="32"/>
+          <w:szCs w:val="32"/>
+        </w:rPr>
         <w:drawing>
-          <wp:inline distT="0" distB="0" distL="0" distR="0" wp14:anchorId="0BDFEEC7" wp14:editId="305D218D">
-            <wp:extent cx="4165136" cy="4470400"/>
-            <wp:effectExtent l="0" t="0" r="635" b="0"/>
-            <wp:docPr id="771309327" name="Picture 1" descr="A screenshot of a computer&#10;&#10;AI-generated content may be incorrect."/>
+          <wp:inline distT="0" distB="0" distL="0" distR="0" wp14:anchorId="2ADE642B" wp14:editId="62719F14">
+            <wp:extent cx="5943600" cy="3498850"/>
+            <wp:effectExtent l="0" t="0" r="0" b="6350"/>
+            <wp:docPr id="828048436" name="Picture 47" descr="A screenshot of a computer&#10;&#10;AI-generated content may be incorrect."/>
             <wp:cNvGraphicFramePr>
               <a:graphicFrameLocks xmlns:a="http://schemas.openxmlformats.org/drawingml/2006/main" noChangeAspect="1"/>
             </wp:cNvGraphicFramePr>
@@ -6794,11 +6806,17 @@
               <a:graphicData uri="http://schemas.openxmlformats.org/drawingml/2006/picture">
                 <pic:pic xmlns:pic="http://schemas.openxmlformats.org/drawingml/2006/picture">
                   <pic:nvPicPr>
-                    <pic:cNvPr id="771309327" name="Picture 1" descr="A screenshot of a computer&#10;&#10;AI-generated content may be incorrect."/>
+                    <pic:cNvPr id="828048436" name="Picture 47" descr="A screenshot of a computer&#10;&#10;AI-generated content may be incorrect."/>
                     <pic:cNvPicPr/>
                   </pic:nvPicPr>
                   <pic:blipFill>
-                    <a:blip r:embed="rId28"/>
+                    <a:blip r:embed="rId28">
+                      <a:extLst>
+                        <a:ext uri="{28A0092B-C50C-407E-A947-70E740481C1C}">
+                          <a14:useLocalDpi xmlns:a14="http://schemas.microsoft.com/office/drawing/2010/main" val="0"/>
+                        </a:ext>
+                      </a:extLst>
+                    </a:blip>
                     <a:stretch>
                       <a:fillRect/>
                     </a:stretch>
@@ -6806,7 +6824,7 @@
                   <pic:spPr>
                     <a:xfrm>
                       <a:off x="0" y="0"/>
-                      <a:ext cx="4182034" cy="4488536"/>
+                      <a:ext cx="5943600" cy="3498850"/>
                     </a:xfrm>
                     <a:prstGeom prst="rect">
                       <a:avLst/>
@@ -6821,859 +6839,20 @@
     </w:p>
     <w:p>
       <w:pPr>
-        <w:pStyle w:val="Heading1"/>
-        <w:rPr>
+        <w:pStyle w:val="NormalWeb"/>
+      </w:pPr>
+      <w:r>
+        <w:rPr>
+          <w:noProof/>
           <w:sz w:val="32"/>
           <w:szCs w:val="32"/>
         </w:rPr>
-      </w:pPr>
-      <w:bookmarkStart w:id="26" w:name="_Toc203254270"/>
-      <w:r>
-        <w:rPr>
-          <w:sz w:val="32"/>
-          <w:szCs w:val="32"/>
-        </w:rPr>
         <w:lastRenderedPageBreak/>
-        <w:t>User Guide for Maintenance and Setup</w:t>
-      </w:r>
-      <w:bookmarkEnd w:id="26"/>
-    </w:p>
-    <w:p>
-      <w:pPr>
-        <w:pStyle w:val="NormalWeb"/>
-        <w:ind w:firstLine="720"/>
-      </w:pPr>
-      <w:r>
-        <w:rPr>
-          <w:color w:val="000000"/>
-        </w:rPr>
-        <w:t xml:space="preserve">To set up, run, and maintain the StatusDeck application in a local environment, ensure you have Node.js (v18+), </w:t>
-      </w:r>
-      <w:proofErr w:type="spellStart"/>
-      <w:r>
-        <w:rPr>
-          <w:color w:val="000000"/>
-        </w:rPr>
-        <w:t>npm</w:t>
-      </w:r>
-      <w:proofErr w:type="spellEnd"/>
-      <w:r>
-        <w:rPr>
-          <w:color w:val="000000"/>
-        </w:rPr>
-        <w:t xml:space="preserve">, Git, the </w:t>
-      </w:r>
-      <w:proofErr w:type="spellStart"/>
-      <w:r>
-        <w:rPr>
-          <w:color w:val="000000"/>
-        </w:rPr>
-        <w:t>Supabase</w:t>
-      </w:r>
-      <w:proofErr w:type="spellEnd"/>
-      <w:r>
-        <w:rPr>
-          <w:color w:val="000000"/>
-        </w:rPr>
-        <w:t xml:space="preserve"> CLI, and accounts for both </w:t>
-      </w:r>
-      <w:proofErr w:type="spellStart"/>
-      <w:r>
-        <w:rPr>
-          <w:color w:val="000000"/>
-        </w:rPr>
-        <w:t>Supabase</w:t>
-      </w:r>
-      <w:proofErr w:type="spellEnd"/>
-      <w:r>
-        <w:rPr>
-          <w:color w:val="000000"/>
-        </w:rPr>
-        <w:t xml:space="preserve"> and </w:t>
-      </w:r>
-      <w:proofErr w:type="spellStart"/>
-      <w:r>
-        <w:rPr>
-          <w:color w:val="000000"/>
-        </w:rPr>
-        <w:t>Vercel</w:t>
-      </w:r>
-      <w:proofErr w:type="spellEnd"/>
-      <w:r>
-        <w:rPr>
-          <w:color w:val="000000"/>
-        </w:rPr>
-        <w:t>.</w:t>
-      </w:r>
-    </w:p>
-    <w:p>
-      <w:pPr>
-        <w:pStyle w:val="Heading2"/>
-      </w:pPr>
-      <w:bookmarkStart w:id="27" w:name="_Toc203254271"/>
-      <w:r>
-        <w:rPr>
-          <w:color w:val="000000"/>
-        </w:rPr>
-        <w:t>Local Development Setup</w:t>
-      </w:r>
-      <w:bookmarkEnd w:id="27"/>
-    </w:p>
-    <w:p>
-      <w:pPr>
-        <w:pStyle w:val="NormalWeb"/>
-        <w:numPr>
-          <w:ilvl w:val="0"/>
-          <w:numId w:val="38"/>
-        </w:numPr>
-        <w:ind w:left="1440"/>
-        <w:textAlignment w:val="baseline"/>
-        <w:rPr>
-          <w:color w:val="000000"/>
-        </w:rPr>
-      </w:pPr>
-      <w:r>
-        <w:rPr>
-          <w:color w:val="000000"/>
-        </w:rPr>
-        <w:t>To run the application locally, first clone the repository from GitLab using “git clone” and install the required dependencies with “</w:t>
-      </w:r>
-      <w:proofErr w:type="spellStart"/>
-      <w:r>
-        <w:rPr>
-          <w:color w:val="000000"/>
-        </w:rPr>
-        <w:t>npm</w:t>
-      </w:r>
-      <w:proofErr w:type="spellEnd"/>
-      <w:r>
-        <w:rPr>
-          <w:color w:val="000000"/>
-        </w:rPr>
-        <w:t xml:space="preserve"> install”. </w:t>
-      </w:r>
-    </w:p>
-    <w:p>
-      <w:pPr>
-        <w:pStyle w:val="NormalWeb"/>
-        <w:numPr>
-          <w:ilvl w:val="0"/>
-          <w:numId w:val="38"/>
-        </w:numPr>
-        <w:ind w:left="1440"/>
-        <w:textAlignment w:val="baseline"/>
-        <w:rPr>
-          <w:color w:val="000000"/>
-        </w:rPr>
-      </w:pPr>
-      <w:r>
-        <w:rPr>
-          <w:color w:val="000000"/>
-        </w:rPr>
-        <w:t xml:space="preserve">Next, initialize the local backend by logging into the </w:t>
-      </w:r>
-      <w:proofErr w:type="spellStart"/>
-      <w:r>
-        <w:rPr>
-          <w:color w:val="000000"/>
-        </w:rPr>
-        <w:t>Supabase</w:t>
-      </w:r>
-      <w:proofErr w:type="spellEnd"/>
-      <w:r>
-        <w:rPr>
-          <w:color w:val="000000"/>
-        </w:rPr>
-        <w:t xml:space="preserve"> CLI (“</w:t>
-      </w:r>
-      <w:proofErr w:type="spellStart"/>
-      <w:r>
-        <w:rPr>
-          <w:color w:val="000000"/>
-        </w:rPr>
-        <w:t>supabase</w:t>
-      </w:r>
-      <w:proofErr w:type="spellEnd"/>
-      <w:r>
-        <w:rPr>
-          <w:color w:val="000000"/>
-        </w:rPr>
-        <w:t xml:space="preserve"> login”) and running “</w:t>
-      </w:r>
-      <w:proofErr w:type="spellStart"/>
-      <w:r>
-        <w:rPr>
-          <w:color w:val="000000"/>
-        </w:rPr>
-        <w:t>supabase</w:t>
-      </w:r>
-      <w:proofErr w:type="spellEnd"/>
-      <w:r>
-        <w:rPr>
-          <w:color w:val="000000"/>
-        </w:rPr>
-        <w:t xml:space="preserve"> start”. This command will provide local API keys and a database URL—including the public anon key, the URL, and the secret SUPABASE_SERVICE_ROLE_KEY—which can be copied into a new </w:t>
-      </w:r>
-      <w:proofErr w:type="gramStart"/>
-      <w:r>
-        <w:rPr>
-          <w:color w:val="000000"/>
-        </w:rPr>
-        <w:t>“.</w:t>
-      </w:r>
-      <w:proofErr w:type="spellStart"/>
-      <w:r>
-        <w:rPr>
-          <w:color w:val="000000"/>
-        </w:rPr>
-        <w:t>env</w:t>
-      </w:r>
-      <w:proofErr w:type="gramEnd"/>
-      <w:r>
-        <w:rPr>
-          <w:color w:val="000000"/>
-        </w:rPr>
-        <w:t>.local</w:t>
-      </w:r>
-      <w:proofErr w:type="spellEnd"/>
-      <w:r>
-        <w:rPr>
-          <w:color w:val="000000"/>
-        </w:rPr>
-        <w:t>” file at the project’s root. </w:t>
-      </w:r>
-    </w:p>
-    <w:p>
-      <w:pPr>
-        <w:pStyle w:val="NormalWeb"/>
-        <w:numPr>
-          <w:ilvl w:val="0"/>
-          <w:numId w:val="38"/>
-        </w:numPr>
-        <w:ind w:left="1440"/>
-        <w:textAlignment w:val="baseline"/>
-        <w:rPr>
-          <w:color w:val="000000"/>
-        </w:rPr>
-      </w:pPr>
-      <w:r>
-        <w:rPr>
-          <w:color w:val="000000"/>
-        </w:rPr>
-        <w:t xml:space="preserve">In this same file, you must also add a CRON_SECRET variable with a self-created random string of at least 16 characters to secure the </w:t>
-      </w:r>
-      <w:proofErr w:type="spellStart"/>
-      <w:r>
-        <w:rPr>
-          <w:color w:val="000000"/>
-        </w:rPr>
-        <w:t>cron</w:t>
-      </w:r>
-      <w:proofErr w:type="spellEnd"/>
-      <w:r>
-        <w:rPr>
-          <w:color w:val="000000"/>
-        </w:rPr>
-        <w:t xml:space="preserve"> job endpoint. </w:t>
-      </w:r>
-    </w:p>
-    <w:p>
-      <w:pPr>
-        <w:pStyle w:val="NormalWeb"/>
-        <w:numPr>
-          <w:ilvl w:val="0"/>
-          <w:numId w:val="38"/>
-        </w:numPr>
-        <w:ind w:left="1440"/>
-        <w:textAlignment w:val="baseline"/>
-        <w:rPr>
-          <w:color w:val="000000"/>
-        </w:rPr>
-      </w:pPr>
-      <w:r>
-        <w:rPr>
-          <w:color w:val="000000"/>
-        </w:rPr>
-        <w:t>The “</w:t>
-      </w:r>
-      <w:proofErr w:type="spellStart"/>
-      <w:r>
-        <w:rPr>
-          <w:color w:val="000000"/>
-        </w:rPr>
-        <w:t>supabase</w:t>
-      </w:r>
-      <w:proofErr w:type="spellEnd"/>
-      <w:r>
-        <w:rPr>
-          <w:color w:val="000000"/>
-        </w:rPr>
-        <w:t xml:space="preserve"> start” command automatically applies the database schema from the “</w:t>
-      </w:r>
-      <w:proofErr w:type="spellStart"/>
-      <w:r>
-        <w:rPr>
-          <w:color w:val="000000"/>
-        </w:rPr>
-        <w:t>supabase</w:t>
-      </w:r>
-      <w:proofErr w:type="spellEnd"/>
-      <w:r>
-        <w:rPr>
-          <w:color w:val="000000"/>
-        </w:rPr>
-        <w:t>/migrations” folder. </w:t>
-      </w:r>
-    </w:p>
-    <w:p>
-      <w:pPr>
-        <w:pStyle w:val="NormalWeb"/>
-        <w:numPr>
-          <w:ilvl w:val="0"/>
-          <w:numId w:val="38"/>
-        </w:numPr>
-        <w:ind w:left="1440"/>
-        <w:textAlignment w:val="baseline"/>
-        <w:rPr>
-          <w:color w:val="000000"/>
-        </w:rPr>
-      </w:pPr>
-      <w:r>
-        <w:rPr>
-          <w:color w:val="000000"/>
-        </w:rPr>
-        <w:t>With the setup complete, run the development server with “</w:t>
-      </w:r>
-      <w:proofErr w:type="spellStart"/>
-      <w:r>
-        <w:rPr>
-          <w:color w:val="000000"/>
-        </w:rPr>
-        <w:t>npm</w:t>
-      </w:r>
-      <w:proofErr w:type="spellEnd"/>
-      <w:r>
-        <w:rPr>
-          <w:color w:val="000000"/>
-        </w:rPr>
-        <w:t xml:space="preserve"> run dev”, and the application will be available at “http://localhost:3000”.</w:t>
-      </w:r>
-    </w:p>
-    <w:p>
-      <w:pPr>
-        <w:pStyle w:val="Heading2"/>
-      </w:pPr>
-      <w:bookmarkStart w:id="28" w:name="_Toc203254272"/>
-      <w:r>
-        <w:rPr>
-          <w:color w:val="000000"/>
-        </w:rPr>
-        <w:t>Core Maintenance Procedures</w:t>
-      </w:r>
-      <w:bookmarkEnd w:id="28"/>
-    </w:p>
-    <w:p>
-      <w:pPr>
-        <w:pStyle w:val="NormalWeb"/>
-        <w:ind w:firstLine="720"/>
-      </w:pPr>
-      <w:r>
-        <w:rPr>
-          <w:color w:val="000000"/>
-        </w:rPr>
-        <w:t>For routine maintenance, several key tasks are important. </w:t>
-      </w:r>
-    </w:p>
-    <w:p>
-      <w:pPr>
-        <w:pStyle w:val="NormalWeb"/>
-        <w:numPr>
-          <w:ilvl w:val="0"/>
-          <w:numId w:val="39"/>
-        </w:numPr>
-        <w:ind w:left="1440"/>
-        <w:textAlignment w:val="baseline"/>
-        <w:rPr>
-          <w:color w:val="000000"/>
-        </w:rPr>
-      </w:pPr>
-      <w:r>
-        <w:rPr>
-          <w:color w:val="000000"/>
-        </w:rPr>
-        <w:t>To modify the database schema, generate a new migration file with “</w:t>
-      </w:r>
-      <w:proofErr w:type="spellStart"/>
-      <w:r>
-        <w:rPr>
-          <w:color w:val="000000"/>
-        </w:rPr>
-        <w:t>supabase</w:t>
-      </w:r>
-      <w:proofErr w:type="spellEnd"/>
-      <w:r>
-        <w:rPr>
-          <w:color w:val="000000"/>
-        </w:rPr>
-        <w:t xml:space="preserve"> migration new”, add your SQL changes, and then reset the local database with “</w:t>
-      </w:r>
-      <w:proofErr w:type="spellStart"/>
-      <w:r>
-        <w:rPr>
-          <w:color w:val="000000"/>
-        </w:rPr>
-        <w:t>supabase</w:t>
-      </w:r>
-      <w:proofErr w:type="spellEnd"/>
-      <w:r>
-        <w:rPr>
-          <w:color w:val="000000"/>
-        </w:rPr>
-        <w:t xml:space="preserve"> </w:t>
-      </w:r>
-      <w:proofErr w:type="spellStart"/>
-      <w:r>
-        <w:rPr>
-          <w:color w:val="000000"/>
-        </w:rPr>
-        <w:t>db</w:t>
-      </w:r>
-      <w:proofErr w:type="spellEnd"/>
-      <w:r>
-        <w:rPr>
-          <w:color w:val="000000"/>
-        </w:rPr>
-        <w:t xml:space="preserve"> reset” to apply them.</w:t>
-      </w:r>
-    </w:p>
-    <w:p>
-      <w:pPr>
-        <w:pStyle w:val="NormalWeb"/>
-        <w:numPr>
-          <w:ilvl w:val="0"/>
-          <w:numId w:val="39"/>
-        </w:numPr>
-        <w:ind w:left="1440"/>
-        <w:textAlignment w:val="baseline"/>
-        <w:rPr>
-          <w:color w:val="000000"/>
-        </w:rPr>
-      </w:pPr>
-      <w:r>
-        <w:rPr>
-          <w:color w:val="000000"/>
-        </w:rPr>
-        <w:lastRenderedPageBreak/>
-        <w:t>The project’s unit tests can be run at any time with the “</w:t>
-      </w:r>
-      <w:proofErr w:type="spellStart"/>
-      <w:r>
-        <w:rPr>
-          <w:color w:val="000000"/>
-        </w:rPr>
-        <w:t>npm</w:t>
-      </w:r>
-      <w:proofErr w:type="spellEnd"/>
-      <w:r>
-        <w:rPr>
-          <w:color w:val="000000"/>
-        </w:rPr>
-        <w:t xml:space="preserve"> test” command. </w:t>
-      </w:r>
-    </w:p>
-    <w:p>
-      <w:pPr>
-        <w:pStyle w:val="NormalWeb"/>
-        <w:numPr>
-          <w:ilvl w:val="0"/>
-          <w:numId w:val="39"/>
-        </w:numPr>
-        <w:ind w:left="1440"/>
-        <w:textAlignment w:val="baseline"/>
-        <w:rPr>
-          <w:color w:val="000000"/>
-        </w:rPr>
-      </w:pPr>
-      <w:r>
-        <w:rPr>
-          <w:color w:val="000000"/>
-        </w:rPr>
-        <w:t xml:space="preserve">The automated status checks are powered by </w:t>
-      </w:r>
-      <w:proofErr w:type="spellStart"/>
-      <w:r>
-        <w:rPr>
-          <w:color w:val="000000"/>
-        </w:rPr>
-        <w:t>Vercel</w:t>
-      </w:r>
-      <w:proofErr w:type="spellEnd"/>
-      <w:r>
-        <w:rPr>
-          <w:color w:val="000000"/>
-        </w:rPr>
-        <w:t xml:space="preserve"> Cron Jobs, where the schedule is defined in the “</w:t>
-      </w:r>
-      <w:proofErr w:type="spellStart"/>
-      <w:proofErr w:type="gramStart"/>
-      <w:r>
-        <w:rPr>
-          <w:color w:val="000000"/>
-        </w:rPr>
-        <w:t>vercel.json</w:t>
-      </w:r>
-      <w:proofErr w:type="spellEnd"/>
-      <w:proofErr w:type="gramEnd"/>
-      <w:r>
-        <w:rPr>
-          <w:color w:val="000000"/>
-        </w:rPr>
-        <w:t>” file, which periodically calls the protected API route located at “</w:t>
-      </w:r>
-      <w:proofErr w:type="spellStart"/>
-      <w:r>
-        <w:rPr>
-          <w:color w:val="000000"/>
-        </w:rPr>
-        <w:t>api</w:t>
-      </w:r>
-      <w:proofErr w:type="spellEnd"/>
-      <w:r>
-        <w:rPr>
-          <w:color w:val="000000"/>
-        </w:rPr>
-        <w:t>/</w:t>
-      </w:r>
-      <w:proofErr w:type="spellStart"/>
-      <w:r>
-        <w:rPr>
-          <w:color w:val="000000"/>
-        </w:rPr>
-        <w:t>cron</w:t>
-      </w:r>
-      <w:proofErr w:type="spellEnd"/>
-      <w:r>
-        <w:rPr>
-          <w:color w:val="000000"/>
-        </w:rPr>
-        <w:t xml:space="preserve">/status-check”. Although the </w:t>
-      </w:r>
-      <w:proofErr w:type="spellStart"/>
-      <w:r>
-        <w:rPr>
-          <w:color w:val="000000"/>
-        </w:rPr>
-        <w:t>Vercel</w:t>
-      </w:r>
-      <w:proofErr w:type="spellEnd"/>
-      <w:r>
-        <w:rPr>
-          <w:color w:val="000000"/>
-        </w:rPr>
-        <w:t xml:space="preserve"> scheduler doesn’t run on your local machine, you can test the API endpoint’s logic before deploying. To do this, first run the local development server (“</w:t>
-      </w:r>
-      <w:proofErr w:type="spellStart"/>
-      <w:r>
-        <w:rPr>
-          <w:color w:val="000000"/>
-        </w:rPr>
-        <w:t>npm</w:t>
-      </w:r>
-      <w:proofErr w:type="spellEnd"/>
-      <w:r>
-        <w:rPr>
-          <w:color w:val="000000"/>
-        </w:rPr>
-        <w:t xml:space="preserve"> run dev”), then use a tool like curl to manually send a GET request to “http://localhost:3000/</w:t>
-      </w:r>
-      <w:proofErr w:type="spellStart"/>
-      <w:r>
-        <w:rPr>
-          <w:color w:val="000000"/>
-        </w:rPr>
-        <w:t>api</w:t>
-      </w:r>
-      <w:proofErr w:type="spellEnd"/>
-      <w:r>
-        <w:rPr>
-          <w:color w:val="000000"/>
-        </w:rPr>
-        <w:t>/</w:t>
-      </w:r>
-      <w:proofErr w:type="spellStart"/>
-      <w:r>
-        <w:rPr>
-          <w:color w:val="000000"/>
-        </w:rPr>
-        <w:t>cron</w:t>
-      </w:r>
-      <w:proofErr w:type="spellEnd"/>
-      <w:r>
-        <w:rPr>
-          <w:color w:val="000000"/>
-        </w:rPr>
-        <w:t xml:space="preserve">/status-check”. This request must include an Authorization header containing your CRON_SECRET to simulate a legitimate request from </w:t>
-      </w:r>
-      <w:proofErr w:type="spellStart"/>
-      <w:r>
-        <w:rPr>
-          <w:color w:val="000000"/>
-        </w:rPr>
-        <w:t>Vercel</w:t>
-      </w:r>
-      <w:proofErr w:type="spellEnd"/>
-      <w:r>
-        <w:rPr>
-          <w:color w:val="000000"/>
-        </w:rPr>
-        <w:t xml:space="preserve"> and verify that the endpoint is working correctly.</w:t>
-      </w:r>
-    </w:p>
-    <w:p>
-      <w:pPr>
-        <w:pStyle w:val="Heading2"/>
-      </w:pPr>
-      <w:bookmarkStart w:id="29" w:name="_Toc203254273"/>
-      <w:r>
-        <w:rPr>
-          <w:color w:val="000000"/>
-        </w:rPr>
-        <w:t>Deployment</w:t>
-      </w:r>
-      <w:bookmarkEnd w:id="29"/>
-    </w:p>
-    <w:p>
-      <w:pPr>
-        <w:pStyle w:val="NormalWeb"/>
-        <w:ind w:firstLine="720"/>
-      </w:pPr>
-      <w:r>
-        <w:rPr>
-          <w:color w:val="000000"/>
-        </w:rPr>
-        <w:t xml:space="preserve">The application is deployed to </w:t>
-      </w:r>
-      <w:proofErr w:type="spellStart"/>
-      <w:r>
-        <w:rPr>
-          <w:color w:val="000000"/>
-        </w:rPr>
-        <w:t>Vercel</w:t>
-      </w:r>
-      <w:proofErr w:type="spellEnd"/>
-      <w:r>
-        <w:rPr>
-          <w:color w:val="000000"/>
-        </w:rPr>
-        <w:t xml:space="preserve">, with new deployments automatically triggered by a “git push” to the configured production branch. For a deployment to succeed, the production environment variables (NEXT_PUBLIC_SUPABASE_URL, NEXT_PUBLIC_SUPABASE_ANON_KEY, SUPABASE_SERVICE_ROLE_KEY, and CRON_SECRET) must be configured in the </w:t>
-      </w:r>
-      <w:proofErr w:type="spellStart"/>
-      <w:r>
-        <w:rPr>
-          <w:color w:val="000000"/>
-        </w:rPr>
-        <w:t>Vercel</w:t>
-      </w:r>
-      <w:proofErr w:type="spellEnd"/>
-      <w:r>
-        <w:rPr>
-          <w:color w:val="000000"/>
-        </w:rPr>
-        <w:t xml:space="preserve"> project settings. The </w:t>
-      </w:r>
-      <w:proofErr w:type="spellStart"/>
-      <w:r>
-        <w:rPr>
-          <w:color w:val="000000"/>
-        </w:rPr>
-        <w:t>cron</w:t>
-      </w:r>
-      <w:proofErr w:type="spellEnd"/>
-      <w:r>
-        <w:rPr>
-          <w:color w:val="000000"/>
-        </w:rPr>
-        <w:t xml:space="preserve"> jobs defined in </w:t>
-      </w:r>
-      <w:proofErr w:type="spellStart"/>
-      <w:proofErr w:type="gramStart"/>
-      <w:r>
-        <w:rPr>
-          <w:color w:val="000000"/>
-        </w:rPr>
-        <w:t>vercel.json</w:t>
-      </w:r>
-      <w:proofErr w:type="spellEnd"/>
-      <w:proofErr w:type="gramEnd"/>
-      <w:r>
-        <w:rPr>
-          <w:color w:val="000000"/>
-        </w:rPr>
-        <w:t xml:space="preserve"> will only become active in the live production environment on </w:t>
-      </w:r>
-      <w:proofErr w:type="spellStart"/>
-      <w:r>
-        <w:rPr>
-          <w:color w:val="000000"/>
-        </w:rPr>
-        <w:t>Vercel</w:t>
-      </w:r>
-      <w:proofErr w:type="spellEnd"/>
-      <w:r>
-        <w:rPr>
-          <w:color w:val="000000"/>
-        </w:rPr>
-        <w:t>.</w:t>
-      </w:r>
-    </w:p>
-    <w:p/>
-    <w:p>
-      <w:pPr>
-        <w:pStyle w:val="Heading1"/>
-        <w:rPr>
-          <w:sz w:val="32"/>
-          <w:szCs w:val="32"/>
-        </w:rPr>
-      </w:pPr>
-      <w:bookmarkStart w:id="30" w:name="_Toc203254274"/>
-      <w:r>
-        <w:rPr>
-          <w:sz w:val="32"/>
-          <w:szCs w:val="32"/>
-        </w:rPr>
-        <w:t>User Guide for Running the Application from User Perspective</w:t>
-      </w:r>
-      <w:bookmarkEnd w:id="30"/>
-    </w:p>
-    <w:p>
-      <w:pPr>
-        <w:pStyle w:val="Heading2"/>
-      </w:pPr>
-      <w:bookmarkStart w:id="31" w:name="_Toc203254275"/>
-      <w:r>
-        <w:rPr>
-          <w:color w:val="000000"/>
-        </w:rPr>
-        <w:t>Introduction</w:t>
-      </w:r>
-      <w:bookmarkEnd w:id="31"/>
-    </w:p>
-    <w:p>
-      <w:pPr>
-        <w:pStyle w:val="NormalWeb"/>
-        <w:ind w:firstLine="720"/>
-      </w:pPr>
-      <w:r>
-        <w:rPr>
-          <w:color w:val="000000"/>
-        </w:rPr>
-        <w:t xml:space="preserve">This guide will include how to access, log into, sign up for, and use </w:t>
-      </w:r>
-      <w:r>
-        <w:rPr>
-          <w:color w:val="000000"/>
-        </w:rPr>
-        <w:t>all</w:t>
-      </w:r>
-      <w:r>
-        <w:rPr>
-          <w:color w:val="000000"/>
-        </w:rPr>
-        <w:t xml:space="preserve"> the functions of the StatusDeck application.</w:t>
-      </w:r>
-    </w:p>
-    <w:p>
-      <w:pPr>
-        <w:pStyle w:val="Heading2"/>
-      </w:pPr>
-      <w:bookmarkStart w:id="32" w:name="_Toc203254276"/>
-      <w:r>
-        <w:rPr>
-          <w:color w:val="000000"/>
-        </w:rPr>
-        <w:lastRenderedPageBreak/>
-        <w:t>Accessing the Application</w:t>
-      </w:r>
-      <w:bookmarkEnd w:id="32"/>
-    </w:p>
-    <w:p>
-      <w:pPr>
-        <w:pStyle w:val="NormalWeb"/>
-        <w:ind w:firstLine="720"/>
-      </w:pPr>
-      <w:r>
-        <w:rPr>
-          <w:color w:val="000000"/>
-        </w:rPr>
-        <w:t>You can access the application by visiting its URL (</w:t>
-      </w:r>
-      <w:hyperlink r:id="rId29" w:history="1">
-        <w:r>
-          <w:rPr>
-            <w:rStyle w:val="Hyperlink"/>
-            <w:color w:val="1155CC"/>
-          </w:rPr>
-          <w:t>https://statusdeck.vercel.app/</w:t>
-        </w:r>
-      </w:hyperlink>
-      <w:r>
-        <w:rPr>
-          <w:color w:val="000000"/>
-        </w:rPr>
-        <w:t>) through your browser of choice. The application is designed for use on a desktop device.</w:t>
-      </w:r>
-    </w:p>
-    <w:p>
-      <w:pPr>
-        <w:pStyle w:val="Heading2"/>
-      </w:pPr>
-      <w:bookmarkStart w:id="33" w:name="_Toc203254277"/>
-      <w:r>
-        <w:rPr>
-          <w:color w:val="000000"/>
-        </w:rPr>
-        <w:t>Login and Signup</w:t>
-      </w:r>
-      <w:bookmarkEnd w:id="33"/>
-    </w:p>
-    <w:p>
-      <w:pPr>
-        <w:pStyle w:val="NormalWeb"/>
-        <w:numPr>
-          <w:ilvl w:val="0"/>
-          <w:numId w:val="40"/>
-        </w:numPr>
-        <w:ind w:left="1080"/>
-        <w:textAlignment w:val="baseline"/>
-        <w:rPr>
-          <w:color w:val="000000"/>
-        </w:rPr>
-      </w:pPr>
-      <w:r>
-        <w:rPr>
-          <w:color w:val="000000"/>
-        </w:rPr>
-        <w:t>You will be automatically routed to the Login page. Select “Create Account” to create your account.</w:t>
-      </w:r>
-    </w:p>
-    <w:p>
-      <w:pPr>
-        <w:pStyle w:val="NormalWeb"/>
-        <w:ind w:left="1080"/>
-        <w:textAlignment w:val="baseline"/>
-        <w:rPr>
-          <w:color w:val="000000"/>
-        </w:rPr>
-      </w:pPr>
-      <w:r>
-        <w:rPr>
-          <w:noProof/>
-        </w:rPr>
         <w:drawing>
-          <wp:inline distT="0" distB="0" distL="0" distR="0" wp14:anchorId="4478A134" wp14:editId="026A603C">
-            <wp:extent cx="2273300" cy="2255768"/>
-            <wp:effectExtent l="0" t="0" r="0" b="5080"/>
-            <wp:docPr id="1565736111" name="Picture 44" descr="A screenshot of a login form&#10;&#10;AI-generated content may be incorrect."/>
+          <wp:inline distT="0" distB="0" distL="0" distR="0" wp14:anchorId="5AFD0260" wp14:editId="64D171BE">
+            <wp:extent cx="5943600" cy="3249930"/>
+            <wp:effectExtent l="0" t="0" r="0" b="1270"/>
+            <wp:docPr id="2011852689" name="Picture 46" descr="A screenshot of a computer&#10;&#10;AI-generated content may be incorrect."/>
             <wp:cNvGraphicFramePr>
               <a:graphicFrameLocks xmlns:a="http://schemas.openxmlformats.org/drawingml/2006/main" noChangeAspect="1"/>
             </wp:cNvGraphicFramePr>
@@ -7681,7 +6860,55 @@
               <a:graphicData uri="http://schemas.openxmlformats.org/drawingml/2006/picture">
                 <pic:pic xmlns:pic="http://schemas.openxmlformats.org/drawingml/2006/picture">
                   <pic:nvPicPr>
-                    <pic:cNvPr id="1565736111" name="Picture 44" descr="A screenshot of a login form&#10;&#10;AI-generated content may be incorrect."/>
+                    <pic:cNvPr id="2011852689" name="Picture 46" descr="A screenshot of a computer&#10;&#10;AI-generated content may be incorrect."/>
+                    <pic:cNvPicPr/>
+                  </pic:nvPicPr>
+                  <pic:blipFill>
+                    <a:blip r:embed="rId29">
+                      <a:extLst>
+                        <a:ext uri="{28A0092B-C50C-407E-A947-70E740481C1C}">
+                          <a14:useLocalDpi xmlns:a14="http://schemas.microsoft.com/office/drawing/2010/main" val="0"/>
+                        </a:ext>
+                      </a:extLst>
+                    </a:blip>
+                    <a:stretch>
+                      <a:fillRect/>
+                    </a:stretch>
+                  </pic:blipFill>
+                  <pic:spPr>
+                    <a:xfrm>
+                      <a:off x="0" y="0"/>
+                      <a:ext cx="5943600" cy="3249930"/>
+                    </a:xfrm>
+                    <a:prstGeom prst="rect">
+                      <a:avLst/>
+                    </a:prstGeom>
+                  </pic:spPr>
+                </pic:pic>
+              </a:graphicData>
+            </a:graphic>
+          </wp:inline>
+        </w:drawing>
+      </w:r>
+      <w:r>
+        <w:rPr>
+          <w:noProof/>
+          <w:sz w:val="32"/>
+          <w:szCs w:val="32"/>
+        </w:rPr>
+        <w:drawing>
+          <wp:inline distT="0" distB="0" distL="0" distR="0" wp14:anchorId="7A562AD1" wp14:editId="7FA04653">
+            <wp:extent cx="5943600" cy="340360"/>
+            <wp:effectExtent l="0" t="0" r="0" b="2540"/>
+            <wp:docPr id="1170626180" name="Picture 45"/>
+            <wp:cNvGraphicFramePr>
+              <a:graphicFrameLocks xmlns:a="http://schemas.openxmlformats.org/drawingml/2006/main" noChangeAspect="1"/>
+            </wp:cNvGraphicFramePr>
+            <a:graphic xmlns:a="http://schemas.openxmlformats.org/drawingml/2006/main">
+              <a:graphicData uri="http://schemas.openxmlformats.org/drawingml/2006/picture">
+                <pic:pic xmlns:pic="http://schemas.openxmlformats.org/drawingml/2006/picture">
+                  <pic:nvPicPr>
+                    <pic:cNvPr id="1170626180" name="Picture 1170626180"/>
                     <pic:cNvPicPr/>
                   </pic:nvPicPr>
                   <pic:blipFill>
@@ -7699,7 +6926,7 @@
                   <pic:spPr>
                     <a:xfrm>
                       <a:off x="0" y="0"/>
-                      <a:ext cx="2306796" cy="2289006"/>
+                      <a:ext cx="5943600" cy="340360"/>
                     </a:xfrm>
                     <a:prstGeom prst="rect">
                       <a:avLst/>
@@ -7714,6 +6941,822 @@
     </w:p>
     <w:p>
       <w:pPr>
+        <w:pStyle w:val="Heading1"/>
+        <w:rPr>
+          <w:sz w:val="32"/>
+          <w:szCs w:val="32"/>
+        </w:rPr>
+      </w:pPr>
+      <w:bookmarkStart w:id="26" w:name="_Toc203255072"/>
+      <w:r>
+        <w:rPr>
+          <w:sz w:val="32"/>
+          <w:szCs w:val="32"/>
+        </w:rPr>
+        <w:t>User Guide for Maintenance and Setup</w:t>
+      </w:r>
+      <w:bookmarkEnd w:id="26"/>
+    </w:p>
+    <w:p>
+      <w:pPr>
+        <w:pStyle w:val="NormalWeb"/>
+        <w:ind w:firstLine="720"/>
+      </w:pPr>
+      <w:r>
+        <w:rPr>
+          <w:color w:val="000000"/>
+        </w:rPr>
+        <w:t xml:space="preserve">To set up, run, and maintain the StatusDeck application in a local environment, ensure you have Node.js (v18+), </w:t>
+      </w:r>
+      <w:proofErr w:type="spellStart"/>
+      <w:r>
+        <w:rPr>
+          <w:color w:val="000000"/>
+        </w:rPr>
+        <w:t>npm</w:t>
+      </w:r>
+      <w:proofErr w:type="spellEnd"/>
+      <w:r>
+        <w:rPr>
+          <w:color w:val="000000"/>
+        </w:rPr>
+        <w:t xml:space="preserve">, Git, the </w:t>
+      </w:r>
+      <w:proofErr w:type="spellStart"/>
+      <w:r>
+        <w:rPr>
+          <w:color w:val="000000"/>
+        </w:rPr>
+        <w:t>Supabase</w:t>
+      </w:r>
+      <w:proofErr w:type="spellEnd"/>
+      <w:r>
+        <w:rPr>
+          <w:color w:val="000000"/>
+        </w:rPr>
+        <w:t xml:space="preserve"> CLI, and accounts for both </w:t>
+      </w:r>
+      <w:proofErr w:type="spellStart"/>
+      <w:r>
+        <w:rPr>
+          <w:color w:val="000000"/>
+        </w:rPr>
+        <w:t>Supabase</w:t>
+      </w:r>
+      <w:proofErr w:type="spellEnd"/>
+      <w:r>
+        <w:rPr>
+          <w:color w:val="000000"/>
+        </w:rPr>
+        <w:t xml:space="preserve"> and </w:t>
+      </w:r>
+      <w:proofErr w:type="spellStart"/>
+      <w:r>
+        <w:rPr>
+          <w:color w:val="000000"/>
+        </w:rPr>
+        <w:t>Vercel</w:t>
+      </w:r>
+      <w:proofErr w:type="spellEnd"/>
+      <w:r>
+        <w:rPr>
+          <w:color w:val="000000"/>
+        </w:rPr>
+        <w:t>.</w:t>
+      </w:r>
+    </w:p>
+    <w:p>
+      <w:pPr>
+        <w:pStyle w:val="Heading2"/>
+      </w:pPr>
+      <w:bookmarkStart w:id="27" w:name="_Toc203255073"/>
+      <w:r>
+        <w:rPr>
+          <w:color w:val="000000"/>
+        </w:rPr>
+        <w:t>Local Development Setup</w:t>
+      </w:r>
+      <w:bookmarkEnd w:id="27"/>
+    </w:p>
+    <w:p>
+      <w:pPr>
+        <w:pStyle w:val="NormalWeb"/>
+        <w:numPr>
+          <w:ilvl w:val="0"/>
+          <w:numId w:val="38"/>
+        </w:numPr>
+        <w:ind w:left="1440"/>
+        <w:textAlignment w:val="baseline"/>
+        <w:rPr>
+          <w:color w:val="000000"/>
+        </w:rPr>
+      </w:pPr>
+      <w:r>
+        <w:rPr>
+          <w:color w:val="000000"/>
+        </w:rPr>
+        <w:t>To run the application locally, first clone the repository from GitLab using “git clone” and install the required dependencies with “</w:t>
+      </w:r>
+      <w:proofErr w:type="spellStart"/>
+      <w:r>
+        <w:rPr>
+          <w:color w:val="000000"/>
+        </w:rPr>
+        <w:t>npm</w:t>
+      </w:r>
+      <w:proofErr w:type="spellEnd"/>
+      <w:r>
+        <w:rPr>
+          <w:color w:val="000000"/>
+        </w:rPr>
+        <w:t xml:space="preserve"> install”. </w:t>
+      </w:r>
+    </w:p>
+    <w:p>
+      <w:pPr>
+        <w:pStyle w:val="NormalWeb"/>
+        <w:numPr>
+          <w:ilvl w:val="0"/>
+          <w:numId w:val="38"/>
+        </w:numPr>
+        <w:ind w:left="1440"/>
+        <w:textAlignment w:val="baseline"/>
+        <w:rPr>
+          <w:color w:val="000000"/>
+        </w:rPr>
+      </w:pPr>
+      <w:r>
+        <w:rPr>
+          <w:color w:val="000000"/>
+        </w:rPr>
+        <w:t xml:space="preserve">Next, initialize the local backend by logging into the </w:t>
+      </w:r>
+      <w:proofErr w:type="spellStart"/>
+      <w:r>
+        <w:rPr>
+          <w:color w:val="000000"/>
+        </w:rPr>
+        <w:t>Supabase</w:t>
+      </w:r>
+      <w:proofErr w:type="spellEnd"/>
+      <w:r>
+        <w:rPr>
+          <w:color w:val="000000"/>
+        </w:rPr>
+        <w:t xml:space="preserve"> CLI (“</w:t>
+      </w:r>
+      <w:proofErr w:type="spellStart"/>
+      <w:r>
+        <w:rPr>
+          <w:color w:val="000000"/>
+        </w:rPr>
+        <w:t>supabase</w:t>
+      </w:r>
+      <w:proofErr w:type="spellEnd"/>
+      <w:r>
+        <w:rPr>
+          <w:color w:val="000000"/>
+        </w:rPr>
+        <w:t xml:space="preserve"> login”) and running “</w:t>
+      </w:r>
+      <w:proofErr w:type="spellStart"/>
+      <w:r>
+        <w:rPr>
+          <w:color w:val="000000"/>
+        </w:rPr>
+        <w:t>supabase</w:t>
+      </w:r>
+      <w:proofErr w:type="spellEnd"/>
+      <w:r>
+        <w:rPr>
+          <w:color w:val="000000"/>
+        </w:rPr>
+        <w:t xml:space="preserve"> start”. This command will provide local API keys and a database URL—including the public anon key, the URL, and the secret SUPABASE_SERVICE_ROLE_KEY—which can be copied into a new </w:t>
+      </w:r>
+      <w:proofErr w:type="gramStart"/>
+      <w:r>
+        <w:rPr>
+          <w:color w:val="000000"/>
+        </w:rPr>
+        <w:t>“.</w:t>
+      </w:r>
+      <w:proofErr w:type="spellStart"/>
+      <w:r>
+        <w:rPr>
+          <w:color w:val="000000"/>
+        </w:rPr>
+        <w:t>env</w:t>
+      </w:r>
+      <w:proofErr w:type="gramEnd"/>
+      <w:r>
+        <w:rPr>
+          <w:color w:val="000000"/>
+        </w:rPr>
+        <w:t>.local</w:t>
+      </w:r>
+      <w:proofErr w:type="spellEnd"/>
+      <w:r>
+        <w:rPr>
+          <w:color w:val="000000"/>
+        </w:rPr>
+        <w:t>” file at the project’s root. </w:t>
+      </w:r>
+    </w:p>
+    <w:p>
+      <w:pPr>
+        <w:pStyle w:val="NormalWeb"/>
+        <w:numPr>
+          <w:ilvl w:val="0"/>
+          <w:numId w:val="38"/>
+        </w:numPr>
+        <w:ind w:left="1440"/>
+        <w:textAlignment w:val="baseline"/>
+        <w:rPr>
+          <w:color w:val="000000"/>
+        </w:rPr>
+      </w:pPr>
+      <w:r>
+        <w:rPr>
+          <w:color w:val="000000"/>
+        </w:rPr>
+        <w:lastRenderedPageBreak/>
+        <w:t xml:space="preserve">In this same file, you must also add a CRON_SECRET variable with a self-created random string of at least 16 characters to secure the </w:t>
+      </w:r>
+      <w:proofErr w:type="spellStart"/>
+      <w:r>
+        <w:rPr>
+          <w:color w:val="000000"/>
+        </w:rPr>
+        <w:t>cron</w:t>
+      </w:r>
+      <w:proofErr w:type="spellEnd"/>
+      <w:r>
+        <w:rPr>
+          <w:color w:val="000000"/>
+        </w:rPr>
+        <w:t xml:space="preserve"> job endpoint. </w:t>
+      </w:r>
+    </w:p>
+    <w:p>
+      <w:pPr>
+        <w:pStyle w:val="NormalWeb"/>
+        <w:numPr>
+          <w:ilvl w:val="0"/>
+          <w:numId w:val="38"/>
+        </w:numPr>
+        <w:ind w:left="1440"/>
+        <w:textAlignment w:val="baseline"/>
+        <w:rPr>
+          <w:color w:val="000000"/>
+        </w:rPr>
+      </w:pPr>
+      <w:r>
+        <w:rPr>
+          <w:color w:val="000000"/>
+        </w:rPr>
+        <w:t>The “</w:t>
+      </w:r>
+      <w:proofErr w:type="spellStart"/>
+      <w:r>
+        <w:rPr>
+          <w:color w:val="000000"/>
+        </w:rPr>
+        <w:t>supabase</w:t>
+      </w:r>
+      <w:proofErr w:type="spellEnd"/>
+      <w:r>
+        <w:rPr>
+          <w:color w:val="000000"/>
+        </w:rPr>
+        <w:t xml:space="preserve"> start” command automatically applies the database schema from the “</w:t>
+      </w:r>
+      <w:proofErr w:type="spellStart"/>
+      <w:r>
+        <w:rPr>
+          <w:color w:val="000000"/>
+        </w:rPr>
+        <w:t>supabase</w:t>
+      </w:r>
+      <w:proofErr w:type="spellEnd"/>
+      <w:r>
+        <w:rPr>
+          <w:color w:val="000000"/>
+        </w:rPr>
+        <w:t>/migrations” folder. </w:t>
+      </w:r>
+    </w:p>
+    <w:p>
+      <w:pPr>
+        <w:pStyle w:val="NormalWeb"/>
+        <w:numPr>
+          <w:ilvl w:val="0"/>
+          <w:numId w:val="38"/>
+        </w:numPr>
+        <w:ind w:left="1440"/>
+        <w:textAlignment w:val="baseline"/>
+        <w:rPr>
+          <w:color w:val="000000"/>
+        </w:rPr>
+      </w:pPr>
+      <w:r>
+        <w:rPr>
+          <w:color w:val="000000"/>
+        </w:rPr>
+        <w:t>With the setup complete, run the development server with “</w:t>
+      </w:r>
+      <w:proofErr w:type="spellStart"/>
+      <w:r>
+        <w:rPr>
+          <w:color w:val="000000"/>
+        </w:rPr>
+        <w:t>npm</w:t>
+      </w:r>
+      <w:proofErr w:type="spellEnd"/>
+      <w:r>
+        <w:rPr>
+          <w:color w:val="000000"/>
+        </w:rPr>
+        <w:t xml:space="preserve"> run dev”, and the application will be available at “http://localhost:3000”.</w:t>
+      </w:r>
+    </w:p>
+    <w:p>
+      <w:pPr>
+        <w:pStyle w:val="Heading2"/>
+      </w:pPr>
+      <w:bookmarkStart w:id="28" w:name="_Toc203255074"/>
+      <w:r>
+        <w:rPr>
+          <w:color w:val="000000"/>
+        </w:rPr>
+        <w:t>Core Maintenance Procedures</w:t>
+      </w:r>
+      <w:bookmarkEnd w:id="28"/>
+    </w:p>
+    <w:p>
+      <w:pPr>
+        <w:pStyle w:val="NormalWeb"/>
+        <w:ind w:firstLine="720"/>
+      </w:pPr>
+      <w:r>
+        <w:rPr>
+          <w:color w:val="000000"/>
+        </w:rPr>
+        <w:t>For routine maintenance, several key tasks are important. </w:t>
+      </w:r>
+    </w:p>
+    <w:p>
+      <w:pPr>
+        <w:pStyle w:val="NormalWeb"/>
+        <w:numPr>
+          <w:ilvl w:val="0"/>
+          <w:numId w:val="39"/>
+        </w:numPr>
+        <w:ind w:left="1440"/>
+        <w:textAlignment w:val="baseline"/>
+        <w:rPr>
+          <w:color w:val="000000"/>
+        </w:rPr>
+      </w:pPr>
+      <w:r>
+        <w:rPr>
+          <w:color w:val="000000"/>
+        </w:rPr>
+        <w:t>To modify the database schema, generate a new migration file with “</w:t>
+      </w:r>
+      <w:proofErr w:type="spellStart"/>
+      <w:r>
+        <w:rPr>
+          <w:color w:val="000000"/>
+        </w:rPr>
+        <w:t>supabase</w:t>
+      </w:r>
+      <w:proofErr w:type="spellEnd"/>
+      <w:r>
+        <w:rPr>
+          <w:color w:val="000000"/>
+        </w:rPr>
+        <w:t xml:space="preserve"> migration new”, add your SQL changes, and then reset the local database with “</w:t>
+      </w:r>
+      <w:proofErr w:type="spellStart"/>
+      <w:r>
+        <w:rPr>
+          <w:color w:val="000000"/>
+        </w:rPr>
+        <w:t>supabase</w:t>
+      </w:r>
+      <w:proofErr w:type="spellEnd"/>
+      <w:r>
+        <w:rPr>
+          <w:color w:val="000000"/>
+        </w:rPr>
+        <w:t xml:space="preserve"> </w:t>
+      </w:r>
+      <w:proofErr w:type="spellStart"/>
+      <w:r>
+        <w:rPr>
+          <w:color w:val="000000"/>
+        </w:rPr>
+        <w:t>db</w:t>
+      </w:r>
+      <w:proofErr w:type="spellEnd"/>
+      <w:r>
+        <w:rPr>
+          <w:color w:val="000000"/>
+        </w:rPr>
+        <w:t xml:space="preserve"> reset” to apply them.</w:t>
+      </w:r>
+    </w:p>
+    <w:p>
+      <w:pPr>
+        <w:pStyle w:val="NormalWeb"/>
+        <w:numPr>
+          <w:ilvl w:val="0"/>
+          <w:numId w:val="39"/>
+        </w:numPr>
+        <w:ind w:left="1440"/>
+        <w:textAlignment w:val="baseline"/>
+        <w:rPr>
+          <w:color w:val="000000"/>
+        </w:rPr>
+      </w:pPr>
+      <w:r>
+        <w:rPr>
+          <w:color w:val="000000"/>
+        </w:rPr>
+        <w:t>The project’s unit tests can be run at any time with the “</w:t>
+      </w:r>
+      <w:proofErr w:type="spellStart"/>
+      <w:r>
+        <w:rPr>
+          <w:color w:val="000000"/>
+        </w:rPr>
+        <w:t>npm</w:t>
+      </w:r>
+      <w:proofErr w:type="spellEnd"/>
+      <w:r>
+        <w:rPr>
+          <w:color w:val="000000"/>
+        </w:rPr>
+        <w:t xml:space="preserve"> test” command. </w:t>
+      </w:r>
+    </w:p>
+    <w:p>
+      <w:pPr>
+        <w:pStyle w:val="NormalWeb"/>
+        <w:numPr>
+          <w:ilvl w:val="0"/>
+          <w:numId w:val="39"/>
+        </w:numPr>
+        <w:ind w:left="1440"/>
+        <w:textAlignment w:val="baseline"/>
+        <w:rPr>
+          <w:color w:val="000000"/>
+        </w:rPr>
+      </w:pPr>
+      <w:r>
+        <w:rPr>
+          <w:color w:val="000000"/>
+        </w:rPr>
+        <w:t xml:space="preserve">The automated status checks are powered by </w:t>
+      </w:r>
+      <w:proofErr w:type="spellStart"/>
+      <w:r>
+        <w:rPr>
+          <w:color w:val="000000"/>
+        </w:rPr>
+        <w:t>Vercel</w:t>
+      </w:r>
+      <w:proofErr w:type="spellEnd"/>
+      <w:r>
+        <w:rPr>
+          <w:color w:val="000000"/>
+        </w:rPr>
+        <w:t xml:space="preserve"> Cron Jobs, where the schedule is defined in the “</w:t>
+      </w:r>
+      <w:proofErr w:type="spellStart"/>
+      <w:proofErr w:type="gramStart"/>
+      <w:r>
+        <w:rPr>
+          <w:color w:val="000000"/>
+        </w:rPr>
+        <w:t>vercel.json</w:t>
+      </w:r>
+      <w:proofErr w:type="spellEnd"/>
+      <w:proofErr w:type="gramEnd"/>
+      <w:r>
+        <w:rPr>
+          <w:color w:val="000000"/>
+        </w:rPr>
+        <w:t>” file, which periodically calls the protected API route located at “</w:t>
+      </w:r>
+      <w:proofErr w:type="spellStart"/>
+      <w:r>
+        <w:rPr>
+          <w:color w:val="000000"/>
+        </w:rPr>
+        <w:t>api</w:t>
+      </w:r>
+      <w:proofErr w:type="spellEnd"/>
+      <w:r>
+        <w:rPr>
+          <w:color w:val="000000"/>
+        </w:rPr>
+        <w:t>/</w:t>
+      </w:r>
+      <w:proofErr w:type="spellStart"/>
+      <w:r>
+        <w:rPr>
+          <w:color w:val="000000"/>
+        </w:rPr>
+        <w:t>cron</w:t>
+      </w:r>
+      <w:proofErr w:type="spellEnd"/>
+      <w:r>
+        <w:rPr>
+          <w:color w:val="000000"/>
+        </w:rPr>
+        <w:t xml:space="preserve">/status-check”. Although the </w:t>
+      </w:r>
+      <w:proofErr w:type="spellStart"/>
+      <w:r>
+        <w:rPr>
+          <w:color w:val="000000"/>
+        </w:rPr>
+        <w:t>Vercel</w:t>
+      </w:r>
+      <w:proofErr w:type="spellEnd"/>
+      <w:r>
+        <w:rPr>
+          <w:color w:val="000000"/>
+        </w:rPr>
+        <w:t xml:space="preserve"> scheduler doesn’t run on your local machine, you can test the API endpoint’s logic before deploying. To do this, first run the local development server (“</w:t>
+      </w:r>
+      <w:proofErr w:type="spellStart"/>
+      <w:r>
+        <w:rPr>
+          <w:color w:val="000000"/>
+        </w:rPr>
+        <w:t>npm</w:t>
+      </w:r>
+      <w:proofErr w:type="spellEnd"/>
+      <w:r>
+        <w:rPr>
+          <w:color w:val="000000"/>
+        </w:rPr>
+        <w:t xml:space="preserve"> run dev”), then use a tool like curl to manually send a GET request to “http://localhost:3000/</w:t>
+      </w:r>
+      <w:proofErr w:type="spellStart"/>
+      <w:r>
+        <w:rPr>
+          <w:color w:val="000000"/>
+        </w:rPr>
+        <w:t>api</w:t>
+      </w:r>
+      <w:proofErr w:type="spellEnd"/>
+      <w:r>
+        <w:rPr>
+          <w:color w:val="000000"/>
+        </w:rPr>
+        <w:t>/</w:t>
+      </w:r>
+      <w:proofErr w:type="spellStart"/>
+      <w:r>
+        <w:rPr>
+          <w:color w:val="000000"/>
+        </w:rPr>
+        <w:t>cron</w:t>
+      </w:r>
+      <w:proofErr w:type="spellEnd"/>
+      <w:r>
+        <w:rPr>
+          <w:color w:val="000000"/>
+        </w:rPr>
+        <w:t xml:space="preserve">/status-check”. This request must include an Authorization header containing your CRON_SECRET to simulate a legitimate request from </w:t>
+      </w:r>
+      <w:proofErr w:type="spellStart"/>
+      <w:r>
+        <w:rPr>
+          <w:color w:val="000000"/>
+        </w:rPr>
+        <w:t>Vercel</w:t>
+      </w:r>
+      <w:proofErr w:type="spellEnd"/>
+      <w:r>
+        <w:rPr>
+          <w:color w:val="000000"/>
+        </w:rPr>
+        <w:t xml:space="preserve"> and verify that the endpoint is working correctly.</w:t>
+      </w:r>
+    </w:p>
+    <w:p>
+      <w:pPr>
+        <w:pStyle w:val="Heading2"/>
+      </w:pPr>
+      <w:bookmarkStart w:id="29" w:name="_Toc203255075"/>
+      <w:r>
+        <w:rPr>
+          <w:color w:val="000000"/>
+        </w:rPr>
+        <w:lastRenderedPageBreak/>
+        <w:t>Deployment</w:t>
+      </w:r>
+      <w:bookmarkEnd w:id="29"/>
+    </w:p>
+    <w:p>
+      <w:pPr>
+        <w:pStyle w:val="NormalWeb"/>
+        <w:ind w:firstLine="720"/>
+      </w:pPr>
+      <w:r>
+        <w:rPr>
+          <w:color w:val="000000"/>
+        </w:rPr>
+        <w:t xml:space="preserve">The application is deployed to </w:t>
+      </w:r>
+      <w:proofErr w:type="spellStart"/>
+      <w:r>
+        <w:rPr>
+          <w:color w:val="000000"/>
+        </w:rPr>
+        <w:t>Vercel</w:t>
+      </w:r>
+      <w:proofErr w:type="spellEnd"/>
+      <w:r>
+        <w:rPr>
+          <w:color w:val="000000"/>
+        </w:rPr>
+        <w:t xml:space="preserve">, with new deployments automatically triggered by a “git push” to the configured production branch. For a deployment to succeed, the production environment variables (NEXT_PUBLIC_SUPABASE_URL, NEXT_PUBLIC_SUPABASE_ANON_KEY, SUPABASE_SERVICE_ROLE_KEY, and CRON_SECRET) must be configured in the </w:t>
+      </w:r>
+      <w:proofErr w:type="spellStart"/>
+      <w:r>
+        <w:rPr>
+          <w:color w:val="000000"/>
+        </w:rPr>
+        <w:t>Vercel</w:t>
+      </w:r>
+      <w:proofErr w:type="spellEnd"/>
+      <w:r>
+        <w:rPr>
+          <w:color w:val="000000"/>
+        </w:rPr>
+        <w:t xml:space="preserve"> project settings. The </w:t>
+      </w:r>
+      <w:proofErr w:type="spellStart"/>
+      <w:r>
+        <w:rPr>
+          <w:color w:val="000000"/>
+        </w:rPr>
+        <w:t>cron</w:t>
+      </w:r>
+      <w:proofErr w:type="spellEnd"/>
+      <w:r>
+        <w:rPr>
+          <w:color w:val="000000"/>
+        </w:rPr>
+        <w:t xml:space="preserve"> jobs defined in </w:t>
+      </w:r>
+      <w:proofErr w:type="spellStart"/>
+      <w:proofErr w:type="gramStart"/>
+      <w:r>
+        <w:rPr>
+          <w:color w:val="000000"/>
+        </w:rPr>
+        <w:t>vercel.json</w:t>
+      </w:r>
+      <w:proofErr w:type="spellEnd"/>
+      <w:proofErr w:type="gramEnd"/>
+      <w:r>
+        <w:rPr>
+          <w:color w:val="000000"/>
+        </w:rPr>
+        <w:t xml:space="preserve"> will only become active in the live production environment on </w:t>
+      </w:r>
+      <w:proofErr w:type="spellStart"/>
+      <w:r>
+        <w:rPr>
+          <w:color w:val="000000"/>
+        </w:rPr>
+        <w:t>Vercel</w:t>
+      </w:r>
+      <w:proofErr w:type="spellEnd"/>
+      <w:r>
+        <w:rPr>
+          <w:color w:val="000000"/>
+        </w:rPr>
+        <w:t>.</w:t>
+      </w:r>
+    </w:p>
+    <w:p/>
+    <w:p>
+      <w:pPr>
+        <w:pStyle w:val="Heading1"/>
+        <w:rPr>
+          <w:sz w:val="32"/>
+          <w:szCs w:val="32"/>
+        </w:rPr>
+      </w:pPr>
+      <w:bookmarkStart w:id="30" w:name="_Toc203255076"/>
+      <w:r>
+        <w:rPr>
+          <w:sz w:val="32"/>
+          <w:szCs w:val="32"/>
+        </w:rPr>
+        <w:t>User Guide for Running the Application from User Perspective</w:t>
+      </w:r>
+      <w:bookmarkEnd w:id="30"/>
+    </w:p>
+    <w:p>
+      <w:pPr>
+        <w:pStyle w:val="Heading2"/>
+      </w:pPr>
+      <w:bookmarkStart w:id="31" w:name="_Toc203255077"/>
+      <w:r>
+        <w:rPr>
+          <w:color w:val="000000"/>
+        </w:rPr>
+        <w:t>Introduction</w:t>
+      </w:r>
+      <w:bookmarkEnd w:id="31"/>
+    </w:p>
+    <w:p>
+      <w:pPr>
+        <w:pStyle w:val="NormalWeb"/>
+        <w:ind w:firstLine="720"/>
+      </w:pPr>
+      <w:r>
+        <w:rPr>
+          <w:color w:val="000000"/>
+        </w:rPr>
+        <w:t xml:space="preserve">This guide will include how to access, log into, sign up for, and use </w:t>
+      </w:r>
+      <w:r>
+        <w:rPr>
+          <w:color w:val="000000"/>
+        </w:rPr>
+        <w:t>all</w:t>
+      </w:r>
+      <w:r>
+        <w:rPr>
+          <w:color w:val="000000"/>
+        </w:rPr>
+        <w:t xml:space="preserve"> the functions of the StatusDeck application.</w:t>
+      </w:r>
+    </w:p>
+    <w:p>
+      <w:pPr>
+        <w:pStyle w:val="Heading2"/>
+      </w:pPr>
+      <w:bookmarkStart w:id="32" w:name="_Toc203255078"/>
+      <w:r>
+        <w:rPr>
+          <w:color w:val="000000"/>
+        </w:rPr>
+        <w:t>Accessing the Application</w:t>
+      </w:r>
+      <w:bookmarkEnd w:id="32"/>
+    </w:p>
+    <w:p>
+      <w:pPr>
+        <w:pStyle w:val="NormalWeb"/>
+        <w:ind w:firstLine="720"/>
+      </w:pPr>
+      <w:r>
+        <w:rPr>
+          <w:color w:val="000000"/>
+        </w:rPr>
+        <w:t>You can access the application by visiting its URL (</w:t>
+      </w:r>
+      <w:hyperlink r:id="rId31" w:history="1">
+        <w:r>
+          <w:rPr>
+            <w:rStyle w:val="Hyperlink"/>
+            <w:color w:val="1155CC"/>
+          </w:rPr>
+          <w:t>https://statusdeck.vercel.app/</w:t>
+        </w:r>
+      </w:hyperlink>
+      <w:r>
+        <w:rPr>
+          <w:color w:val="000000"/>
+        </w:rPr>
+        <w:t>) through your browser of choice. The application is designed for use on a desktop device.</w:t>
+      </w:r>
+    </w:p>
+    <w:p>
+      <w:pPr>
+        <w:pStyle w:val="Heading2"/>
+      </w:pPr>
+      <w:bookmarkStart w:id="33" w:name="_Toc203255079"/>
+      <w:r>
+        <w:rPr>
+          <w:color w:val="000000"/>
+        </w:rPr>
+        <w:t>Login and Signup</w:t>
+      </w:r>
+      <w:bookmarkEnd w:id="33"/>
+    </w:p>
+    <w:p>
+      <w:pPr>
         <w:pStyle w:val="NormalWeb"/>
         <w:numPr>
           <w:ilvl w:val="0"/>
@@ -7729,6 +7772,83 @@
         <w:rPr>
           <w:color w:val="000000"/>
         </w:rPr>
+        <w:t>You will be automatically routed to the Login page. Select “Create Account” to create your account.</w:t>
+      </w:r>
+    </w:p>
+    <w:p>
+      <w:pPr>
+        <w:pStyle w:val="NormalWeb"/>
+        <w:ind w:left="1080"/>
+        <w:textAlignment w:val="baseline"/>
+        <w:rPr>
+          <w:color w:val="000000"/>
+        </w:rPr>
+      </w:pPr>
+      <w:r>
+        <w:rPr>
+          <w:noProof/>
+        </w:rPr>
+        <w:drawing>
+          <wp:inline distT="0" distB="0" distL="0" distR="0" wp14:anchorId="4478A134" wp14:editId="1B24DC66">
+            <wp:extent cx="1779020" cy="1765300"/>
+            <wp:effectExtent l="0" t="0" r="0" b="0"/>
+            <wp:docPr id="1565736111" name="Picture 44" descr="A screenshot of a login form&#10;&#10;AI-generated content may be incorrect."/>
+            <wp:cNvGraphicFramePr>
+              <a:graphicFrameLocks xmlns:a="http://schemas.openxmlformats.org/drawingml/2006/main" noChangeAspect="1"/>
+            </wp:cNvGraphicFramePr>
+            <a:graphic xmlns:a="http://schemas.openxmlformats.org/drawingml/2006/main">
+              <a:graphicData uri="http://schemas.openxmlformats.org/drawingml/2006/picture">
+                <pic:pic xmlns:pic="http://schemas.openxmlformats.org/drawingml/2006/picture">
+                  <pic:nvPicPr>
+                    <pic:cNvPr id="1565736111" name="Picture 44" descr="A screenshot of a login form&#10;&#10;AI-generated content may be incorrect."/>
+                    <pic:cNvPicPr/>
+                  </pic:nvPicPr>
+                  <pic:blipFill>
+                    <a:blip r:embed="rId32">
+                      <a:extLst>
+                        <a:ext uri="{28A0092B-C50C-407E-A947-70E740481C1C}">
+                          <a14:useLocalDpi xmlns:a14="http://schemas.microsoft.com/office/drawing/2010/main" val="0"/>
+                        </a:ext>
+                      </a:extLst>
+                    </a:blip>
+                    <a:stretch>
+                      <a:fillRect/>
+                    </a:stretch>
+                  </pic:blipFill>
+                  <pic:spPr>
+                    <a:xfrm>
+                      <a:off x="0" y="0"/>
+                      <a:ext cx="1784386" cy="1770625"/>
+                    </a:xfrm>
+                    <a:prstGeom prst="rect">
+                      <a:avLst/>
+                    </a:prstGeom>
+                  </pic:spPr>
+                </pic:pic>
+              </a:graphicData>
+            </a:graphic>
+          </wp:inline>
+        </w:drawing>
+      </w:r>
+    </w:p>
+    <w:p>
+      <w:pPr>
+        <w:pStyle w:val="NormalWeb"/>
+        <w:numPr>
+          <w:ilvl w:val="0"/>
+          <w:numId w:val="40"/>
+        </w:numPr>
+        <w:ind w:left="1080"/>
+        <w:textAlignment w:val="baseline"/>
+        <w:rPr>
+          <w:color w:val="000000"/>
+        </w:rPr>
+      </w:pPr>
+      <w:r>
+        <w:rPr>
+          <w:color w:val="000000"/>
+        </w:rPr>
+        <w:lastRenderedPageBreak/>
         <w:t>Enter your email and password and click the “Create Account” button. The password requires at least 6 characters, with no specific required characters.</w:t>
       </w:r>
     </w:p>
@@ -7761,7 +7881,7 @@
                     <pic:cNvPicPr/>
                   </pic:nvPicPr>
                   <pic:blipFill>
-                    <a:blip r:embed="rId31">
+                    <a:blip r:embed="rId33">
                       <a:extLst>
                         <a:ext uri="{28A0092B-C50C-407E-A947-70E740481C1C}">
                           <a14:useLocalDpi xmlns:a14="http://schemas.microsoft.com/office/drawing/2010/main" val="0"/>
@@ -7805,7 +7925,6 @@
         <w:rPr>
           <w:color w:val="000000"/>
         </w:rPr>
-        <w:lastRenderedPageBreak/>
         <w:t>A confirmation email is sent to the email you signed up with. View the email and click the “Confirm your mail” link to confirm your account creation. This will redirect you back to the Login page.</w:t>
       </w:r>
     </w:p>
@@ -7838,7 +7957,7 @@
                     <pic:cNvPicPr/>
                   </pic:nvPicPr>
                   <pic:blipFill>
-                    <a:blip r:embed="rId32">
+                    <a:blip r:embed="rId34">
                       <a:extLst>
                         <a:ext uri="{28A0092B-C50C-407E-A947-70E740481C1C}">
                           <a14:useLocalDpi xmlns:a14="http://schemas.microsoft.com/office/drawing/2010/main" val="0"/>
@@ -7878,6 +7997,7 @@
         <w:rPr>
           <w:noProof/>
         </w:rPr>
+        <w:lastRenderedPageBreak/>
         <w:drawing>
           <wp:inline distT="0" distB="0" distL="0" distR="0" wp14:anchorId="2B8CD86A" wp14:editId="4D18FCC2">
             <wp:extent cx="3822548" cy="2565400"/>
@@ -7894,7 +8014,7 @@
                     <pic:cNvPicPr/>
                   </pic:nvPicPr>
                   <pic:blipFill>
-                    <a:blip r:embed="rId33">
+                    <a:blip r:embed="rId35">
                       <a:extLst>
                         <a:ext uri="{28A0092B-C50C-407E-A947-70E740481C1C}">
                           <a14:useLocalDpi xmlns:a14="http://schemas.microsoft.com/office/drawing/2010/main" val="0"/>
@@ -7954,7 +8074,6 @@
         <w:rPr>
           <w:noProof/>
         </w:rPr>
-        <w:lastRenderedPageBreak/>
         <w:drawing>
           <wp:inline distT="0" distB="0" distL="0" distR="0" wp14:anchorId="5FEF1CA4" wp14:editId="4C2BFE74">
             <wp:extent cx="3202082" cy="3136900"/>
@@ -7971,7 +8090,7 @@
                     <pic:cNvPicPr/>
                   </pic:nvPicPr>
                   <pic:blipFill>
-                    <a:blip r:embed="rId34">
+                    <a:blip r:embed="rId36">
                       <a:extLst>
                         <a:ext uri="{28A0092B-C50C-407E-A947-70E740481C1C}">
                           <a14:useLocalDpi xmlns:a14="http://schemas.microsoft.com/office/drawing/2010/main" val="0"/>
@@ -8002,7 +8121,7 @@
       <w:pPr>
         <w:pStyle w:val="Heading2"/>
       </w:pPr>
-      <w:bookmarkStart w:id="34" w:name="_Toc203254278"/>
+      <w:bookmarkStart w:id="34" w:name="_Toc203255080"/>
       <w:r>
         <w:rPr>
           <w:color w:val="000000"/>
@@ -8015,7 +8134,7 @@
       <w:pPr>
         <w:pStyle w:val="Heading3"/>
       </w:pPr>
-      <w:bookmarkStart w:id="35" w:name="_Toc203254279"/>
+      <w:bookmarkStart w:id="35" w:name="_Toc203255081"/>
       <w:r>
         <w:rPr>
           <w:color w:val="000000"/>
@@ -8058,6 +8177,7 @@
           <w:noProof/>
           <w:color w:val="000000"/>
         </w:rPr>
+        <w:lastRenderedPageBreak/>
         <w:drawing>
           <wp:inline distT="0" distB="0" distL="0" distR="0" wp14:anchorId="6E94FF7C" wp14:editId="6430667E">
             <wp:extent cx="5943600" cy="3234055"/>
@@ -8074,7 +8194,7 @@
                     <pic:cNvPicPr/>
                   </pic:nvPicPr>
                   <pic:blipFill>
-                    <a:blip r:embed="rId35" cstate="print">
+                    <a:blip r:embed="rId37" cstate="print">
                       <a:extLst>
                         <a:ext uri="{28A0092B-C50C-407E-A947-70E740481C1C}">
                           <a14:useLocalDpi xmlns:a14="http://schemas.microsoft.com/office/drawing/2010/main" val="0"/>
@@ -8118,7 +8238,6 @@
         <w:rPr>
           <w:color w:val="000000"/>
         </w:rPr>
-        <w:lastRenderedPageBreak/>
         <w:t>Enter the site name and URL of the site you want to monitor. Click “+ Add Site” on the modal to add the site to your dashboard.</w:t>
       </w:r>
     </w:p>
@@ -8151,7 +8270,7 @@
                     <pic:cNvPicPr/>
                   </pic:nvPicPr>
                   <pic:blipFill>
-                    <a:blip r:embed="rId36">
+                    <a:blip r:embed="rId38">
                       <a:extLst>
                         <a:ext uri="{28A0092B-C50C-407E-A947-70E740481C1C}">
                           <a14:useLocalDpi xmlns:a14="http://schemas.microsoft.com/office/drawing/2010/main" val="0"/>
@@ -8211,6 +8330,7 @@
         <w:rPr>
           <w:noProof/>
         </w:rPr>
+        <w:lastRenderedPageBreak/>
         <w:drawing>
           <wp:inline distT="0" distB="0" distL="0" distR="0" wp14:anchorId="7099DC7B" wp14:editId="1D600297">
             <wp:extent cx="3606800" cy="2595663"/>
@@ -8227,7 +8347,7 @@
                     <pic:cNvPicPr/>
                   </pic:nvPicPr>
                   <pic:blipFill>
-                    <a:blip r:embed="rId37">
+                    <a:blip r:embed="rId39">
                       <a:extLst>
                         <a:ext uri="{28A0092B-C50C-407E-A947-70E740481C1C}">
                           <a14:useLocalDpi xmlns:a14="http://schemas.microsoft.com/office/drawing/2010/main" val="0"/>
@@ -8287,7 +8407,6 @@
         <w:rPr>
           <w:color w:val="000000"/>
         </w:rPr>
-        <w:lastRenderedPageBreak/>
         <w:drawing>
           <wp:inline distT="0" distB="0" distL="0" distR="0" wp14:anchorId="17347D43" wp14:editId="001E9A23">
             <wp:extent cx="3213100" cy="2834462"/>
@@ -8304,7 +8423,7 @@
                     <pic:cNvPicPr/>
                   </pic:nvPicPr>
                   <pic:blipFill>
-                    <a:blip r:embed="rId38"/>
+                    <a:blip r:embed="rId40"/>
                     <a:stretch>
                       <a:fillRect/>
                     </a:stretch>
@@ -8358,6 +8477,7 @@
         <w:rPr>
           <w:noProof/>
         </w:rPr>
+        <w:lastRenderedPageBreak/>
         <w:drawing>
           <wp:inline distT="0" distB="0" distL="0" distR="0" wp14:anchorId="3B8E6DDB" wp14:editId="53A9507F">
             <wp:extent cx="5943600" cy="2839720"/>
@@ -8374,7 +8494,7 @@
                     <pic:cNvPicPr/>
                   </pic:nvPicPr>
                   <pic:blipFill>
-                    <a:blip r:embed="rId39" cstate="print">
+                    <a:blip r:embed="rId41" cstate="print">
                       <a:extLst>
                         <a:ext uri="{28A0092B-C50C-407E-A947-70E740481C1C}">
                           <a14:useLocalDpi xmlns:a14="http://schemas.microsoft.com/office/drawing/2010/main" val="0"/>
@@ -8434,7 +8554,6 @@
         <w:rPr>
           <w:noProof/>
         </w:rPr>
-        <w:lastRenderedPageBreak/>
         <w:drawing>
           <wp:inline distT="0" distB="0" distL="0" distR="0" wp14:anchorId="1C4F75E2" wp14:editId="6FC1EBF2">
             <wp:extent cx="5943600" cy="1201420"/>
@@ -8451,7 +8570,7 @@
                     <pic:cNvPicPr/>
                   </pic:nvPicPr>
                   <pic:blipFill>
-                    <a:blip r:embed="rId40" cstate="print">
+                    <a:blip r:embed="rId42" cstate="print">
                       <a:extLst>
                         <a:ext uri="{28A0092B-C50C-407E-A947-70E740481C1C}">
                           <a14:useLocalDpi xmlns:a14="http://schemas.microsoft.com/office/drawing/2010/main" val="0"/>
@@ -8482,7 +8601,7 @@
       <w:pPr>
         <w:pStyle w:val="Heading3"/>
       </w:pPr>
-      <w:bookmarkStart w:id="36" w:name="_Toc203254280"/>
+      <w:bookmarkStart w:id="36" w:name="_Toc203255082"/>
       <w:r>
         <w:rPr>
           <w:color w:val="000000"/>
@@ -8551,7 +8670,7 @@
                     <pic:cNvPicPr/>
                   </pic:nvPicPr>
                   <pic:blipFill>
-                    <a:blip r:embed="rId41" cstate="print">
+                    <a:blip r:embed="rId43" cstate="print">
                       <a:extLst>
                         <a:ext uri="{28A0092B-C50C-407E-A947-70E740481C1C}">
                           <a14:useLocalDpi xmlns:a14="http://schemas.microsoft.com/office/drawing/2010/main" val="0"/>
@@ -8594,6 +8713,7 @@
         <w:rPr>
           <w:color w:val="000000"/>
         </w:rPr>
+        <w:lastRenderedPageBreak/>
         <w:t>Through this modal, you may update the site name or URL and click the “Save Changes” button to save the updates.</w:t>
       </w:r>
     </w:p>
@@ -8626,7 +8746,7 @@
                     <pic:cNvPicPr/>
                   </pic:nvPicPr>
                   <pic:blipFill>
-                    <a:blip r:embed="rId42">
+                    <a:blip r:embed="rId44">
                       <a:extLst>
                         <a:ext uri="{28A0092B-C50C-407E-A947-70E740481C1C}">
                           <a14:useLocalDpi xmlns:a14="http://schemas.microsoft.com/office/drawing/2010/main" val="0"/>
@@ -8669,7 +8789,6 @@
         <w:rPr>
           <w:color w:val="000000"/>
         </w:rPr>
-        <w:lastRenderedPageBreak/>
         <w:t>To delete the website, select “Delete Website” and confirm the deletion.</w:t>
       </w:r>
     </w:p>
@@ -8702,7 +8821,7 @@
                     <pic:cNvPicPr/>
                   </pic:nvPicPr>
                   <pic:blipFill>
-                    <a:blip r:embed="rId43">
+                    <a:blip r:embed="rId45">
                       <a:extLst>
                         <a:ext uri="{28A0092B-C50C-407E-A947-70E740481C1C}">
                           <a14:useLocalDpi xmlns:a14="http://schemas.microsoft.com/office/drawing/2010/main" val="0"/>
@@ -8733,7 +8852,7 @@
       <w:pPr>
         <w:pStyle w:val="Heading3"/>
       </w:pPr>
-      <w:bookmarkStart w:id="37" w:name="_Toc203254281"/>
+      <w:bookmarkStart w:id="37" w:name="_Toc203255083"/>
       <w:r>
         <w:rPr>
           <w:color w:val="000000"/>
@@ -8774,6 +8893,7 @@
         <w:rPr>
           <w:noProof/>
         </w:rPr>
+        <w:lastRenderedPageBreak/>
         <w:drawing>
           <wp:inline distT="0" distB="0" distL="0" distR="0" wp14:anchorId="1621FF78" wp14:editId="345F1378">
             <wp:extent cx="5943600" cy="1921510"/>
@@ -8790,7 +8910,7 @@
                     <pic:cNvPicPr/>
                   </pic:nvPicPr>
                   <pic:blipFill>
-                    <a:blip r:embed="rId44" cstate="print">
+                    <a:blip r:embed="rId46" cstate="print">
                       <a:extLst>
                         <a:ext uri="{28A0092B-C50C-407E-A947-70E740481C1C}">
                           <a14:useLocalDpi xmlns:a14="http://schemas.microsoft.com/office/drawing/2010/main" val="0"/>
@@ -8865,7 +8985,7 @@
                     <pic:cNvPicPr/>
                   </pic:nvPicPr>
                   <pic:blipFill>
-                    <a:blip r:embed="rId45">
+                    <a:blip r:embed="rId47">
                       <a:extLst>
                         <a:ext uri="{28A0092B-C50C-407E-A947-70E740481C1C}">
                           <a14:useLocalDpi xmlns:a14="http://schemas.microsoft.com/office/drawing/2010/main" val="0"/>
@@ -8908,7 +9028,6 @@
         <w:rPr>
           <w:color w:val="000000"/>
         </w:rPr>
-        <w:lastRenderedPageBreak/>
         <w:t>A similar “Filter” button is found on the site-specific page as well. This filter updates the chart to only show status checks that match the selected status.</w:t>
       </w:r>
     </w:p>
@@ -8941,7 +9060,7 @@
                     <pic:cNvPicPr/>
                   </pic:nvPicPr>
                   <pic:blipFill>
-                    <a:blip r:embed="rId46" cstate="print">
+                    <a:blip r:embed="rId48" cstate="print">
                       <a:extLst>
                         <a:ext uri="{28A0092B-C50C-407E-A947-70E740481C1C}">
                           <a14:useLocalDpi xmlns:a14="http://schemas.microsoft.com/office/drawing/2010/main" val="0"/>
@@ -8972,11 +9091,12 @@
       <w:pPr>
         <w:pStyle w:val="Heading2"/>
       </w:pPr>
-      <w:bookmarkStart w:id="38" w:name="_Toc203254282"/>
-      <w:r>
-        <w:rPr>
-          <w:color w:val="000000"/>
-        </w:rPr>
+      <w:bookmarkStart w:id="38" w:name="_Toc203255084"/>
+      <w:r>
+        <w:rPr>
+          <w:color w:val="000000"/>
+        </w:rPr>
+        <w:lastRenderedPageBreak/>
         <w:t>Reports</w:t>
       </w:r>
       <w:bookmarkEnd w:id="38"/>
@@ -9030,7 +9150,7 @@
                     <pic:cNvPicPr/>
                   </pic:nvPicPr>
                   <pic:blipFill>
-                    <a:blip r:embed="rId47" cstate="print">
+                    <a:blip r:embed="rId49" cstate="print">
                       <a:extLst>
                         <a:ext uri="{28A0092B-C50C-407E-A947-70E740481C1C}">
                           <a14:useLocalDpi xmlns:a14="http://schemas.microsoft.com/office/drawing/2010/main" val="0"/>
@@ -9090,7 +9210,6 @@
         <w:rPr>
           <w:noProof/>
         </w:rPr>
-        <w:lastRenderedPageBreak/>
         <w:drawing>
           <wp:inline distT="0" distB="0" distL="0" distR="0" wp14:anchorId="4746C3F9" wp14:editId="6CD19474">
             <wp:extent cx="5943600" cy="2216150"/>
@@ -9107,7 +9226,7 @@
                     <pic:cNvPicPr/>
                   </pic:nvPicPr>
                   <pic:blipFill>
-                    <a:blip r:embed="rId48" cstate="print">
+                    <a:blip r:embed="rId50" cstate="print">
                       <a:extLst>
                         <a:ext uri="{28A0092B-C50C-407E-A947-70E740481C1C}">
                           <a14:useLocalDpi xmlns:a14="http://schemas.microsoft.com/office/drawing/2010/main" val="0"/>
@@ -9138,7 +9257,7 @@
       <w:pPr>
         <w:pStyle w:val="Heading2"/>
       </w:pPr>
-      <w:bookmarkStart w:id="39" w:name="_Toc203254283"/>
+      <w:bookmarkStart w:id="39" w:name="_Toc203255085"/>
       <w:r>
         <w:rPr>
           <w:color w:val="000000"/>
@@ -9179,6 +9298,7 @@
         <w:rPr>
           <w:noProof/>
         </w:rPr>
+        <w:lastRenderedPageBreak/>
         <w:drawing>
           <wp:inline distT="0" distB="0" distL="0" distR="0" wp14:anchorId="344D7F06" wp14:editId="4554813C">
             <wp:extent cx="5943600" cy="2266315"/>
@@ -9195,7 +9315,7 @@
                     <pic:cNvPicPr/>
                   </pic:nvPicPr>
                   <pic:blipFill>
-                    <a:blip r:embed="rId49" cstate="print">
+                    <a:blip r:embed="rId51" cstate="print">
                       <a:extLst>
                         <a:ext uri="{28A0092B-C50C-407E-A947-70E740481C1C}">
                           <a14:useLocalDpi xmlns:a14="http://schemas.microsoft.com/office/drawing/2010/main" val="0"/>
@@ -9254,7 +9374,6 @@
         <w:rPr>
           <w:noProof/>
         </w:rPr>
-        <w:lastRenderedPageBreak/>
         <w:drawing>
           <wp:inline distT="0" distB="0" distL="0" distR="0" wp14:anchorId="0612626E" wp14:editId="6BA78DE3">
             <wp:extent cx="4745424" cy="3822700"/>
@@ -9271,7 +9390,7 @@
                     <pic:cNvPicPr/>
                   </pic:nvPicPr>
                   <pic:blipFill>
-                    <a:blip r:embed="rId50">
+                    <a:blip r:embed="rId52">
                       <a:extLst>
                         <a:ext uri="{28A0092B-C50C-407E-A947-70E740481C1C}">
                           <a14:useLocalDpi xmlns:a14="http://schemas.microsoft.com/office/drawing/2010/main" val="0"/>
@@ -9307,7 +9426,7 @@
           <w:szCs w:val="32"/>
         </w:rPr>
       </w:pPr>
-      <w:bookmarkStart w:id="40" w:name="_Toc203254284"/>
+      <w:bookmarkStart w:id="40" w:name="_Toc203255086"/>
       <w:r>
         <w:rPr>
           <w:noProof/>
@@ -9322,14 +9441,14 @@
       <w:pPr>
         <w:pStyle w:val="Heading2"/>
       </w:pPr>
-      <w:bookmarkStart w:id="41" w:name="_Toc203254285"/>
+      <w:bookmarkStart w:id="41" w:name="_Toc203255087"/>
       <w:r>
         <w:t>Panopto Video Link:</w:t>
       </w:r>
       <w:bookmarkEnd w:id="41"/>
     </w:p>
     <w:p>
-      <w:hyperlink r:id="rId51" w:history="1">
+      <w:hyperlink r:id="rId53" w:history="1">
         <w:r>
           <w:rPr>
             <w:rStyle w:val="Hyperlink"/>
@@ -9351,8 +9470,8 @@
       </w:hyperlink>
     </w:p>
     <w:sectPr>
-      <w:headerReference w:type="default" r:id="rId52"/>
-      <w:headerReference w:type="first" r:id="rId53"/>
+      <w:headerReference w:type="default" r:id="rId54"/>
+      <w:headerReference w:type="first" r:id="rId55"/>
       <w:footnotePr>
         <w:pos w:val="beneathText"/>
       </w:footnotePr>

</xml_diff>